<commit_message>
Exercises for built in function added
</commit_message>
<xml_diff>
--- a/05-Built-In-Function/05-Built-in-Functions-Exercises-bg.docx
+++ b/05-Built-In-Function/05-Built-in-Functions-Exercises-bg.docx
@@ -559,7 +559,6 @@
         </w:rPr>
         <w:t>"</w:t>
       </w:r>
-      <w:proofErr w:type="spellStart"/>
       <w:r>
         <w:rPr>
           <w:b/>
@@ -568,7 +567,6 @@
         </w:rPr>
         <w:t>ei</w:t>
       </w:r>
-      <w:proofErr w:type="spellEnd"/>
       <w:r>
         <w:rPr>
           <w:lang w:val="bg-BG"/>
@@ -1246,7 +1244,6 @@
         </w:rPr>
         <w:t xml:space="preserve"> "</w:t>
       </w:r>
-      <w:proofErr w:type="spellStart"/>
       <w:r>
         <w:rPr>
           <w:b/>
@@ -1254,7 +1251,6 @@
         </w:rPr>
         <w:t>engineer</w:t>
       </w:r>
-      <w:proofErr w:type="spellEnd"/>
       <w:r>
         <w:rPr>
           <w:lang w:val="bg-BG"/>
@@ -1680,7 +1676,6 @@
                 <w:lang w:val="bg-BG"/>
               </w:rPr>
             </w:pPr>
-            <w:proofErr w:type="spellStart"/>
             <w:r>
               <w:rPr>
                 <w:b/>
@@ -1688,7 +1683,6 @@
               </w:rPr>
               <w:t>Name</w:t>
             </w:r>
-            <w:proofErr w:type="spellEnd"/>
           </w:p>
         </w:tc>
       </w:tr>
@@ -1704,14 +1698,12 @@
                 <w:lang w:val="bg-BG"/>
               </w:rPr>
             </w:pPr>
-            <w:proofErr w:type="spellStart"/>
             <w:r>
               <w:rPr>
                 <w:lang w:val="bg-BG"/>
               </w:rPr>
               <w:t>Berlin</w:t>
             </w:r>
-            <w:proofErr w:type="spellEnd"/>
           </w:p>
         </w:tc>
       </w:tr>
@@ -1727,14 +1719,12 @@
                 <w:lang w:val="bg-BG"/>
               </w:rPr>
             </w:pPr>
-            <w:proofErr w:type="spellStart"/>
             <w:r>
               <w:rPr>
                 <w:lang w:val="bg-BG"/>
               </w:rPr>
               <w:t>Duluth</w:t>
             </w:r>
-            <w:proofErr w:type="spellEnd"/>
           </w:p>
         </w:tc>
       </w:tr>
@@ -1750,14 +1740,12 @@
                 <w:lang w:val="bg-BG"/>
               </w:rPr>
             </w:pPr>
-            <w:proofErr w:type="spellStart"/>
             <w:r>
               <w:rPr>
                 <w:lang w:val="bg-BG"/>
               </w:rPr>
               <w:t>Duvall</w:t>
             </w:r>
-            <w:proofErr w:type="spellEnd"/>
           </w:p>
         </w:tc>
       </w:tr>
@@ -2559,58 +2547,8 @@
         <w:rPr>
           <w:lang w:val="bg-BG"/>
         </w:rPr>
-        <w:t xml:space="preserve"> </w:t>
-      </w:r>
-      <w:proofErr w:type="spellStart"/>
-      <w:r>
-        <w:rPr>
-          <w:lang w:val="bg-BG"/>
-        </w:rPr>
-        <w:t>Employees</w:t>
-      </w:r>
-      <w:proofErr w:type="spellEnd"/>
-      <w:r>
-        <w:rPr>
-          <w:lang w:val="bg-BG"/>
-        </w:rPr>
-        <w:t xml:space="preserve"> </w:t>
-      </w:r>
-      <w:proofErr w:type="spellStart"/>
-      <w:r>
-        <w:rPr>
-          <w:lang w:val="bg-BG"/>
-        </w:rPr>
-        <w:t>Hired</w:t>
-      </w:r>
-      <w:proofErr w:type="spellEnd"/>
-      <w:r>
-        <w:rPr>
-          <w:lang w:val="bg-BG"/>
-        </w:rPr>
-        <w:t xml:space="preserve"> </w:t>
-      </w:r>
-      <w:proofErr w:type="spellStart"/>
-      <w:r>
-        <w:rPr>
-          <w:lang w:val="bg-BG"/>
-        </w:rPr>
-        <w:t>After</w:t>
-      </w:r>
-      <w:proofErr w:type="spellEnd"/>
-      <w:r>
-        <w:rPr>
-          <w:lang w:val="bg-BG"/>
-        </w:rPr>
-        <w:t xml:space="preserve"> 2000 </w:t>
-      </w:r>
-      <w:proofErr w:type="spellStart"/>
-      <w:r>
-        <w:rPr>
-          <w:lang w:val="bg-BG"/>
-        </w:rPr>
-        <w:t>Year</w:t>
-      </w:r>
-      <w:proofErr w:type="spellEnd"/>
+        <w:t xml:space="preserve"> Employees Hired After 2000 Year</w:t>
+      </w:r>
     </w:p>
     <w:p>
       <w:pPr>
@@ -3389,16 +3327,8 @@
         <w:rPr>
           <w:lang w:val="bg-BG"/>
         </w:rPr>
-        <w:t xml:space="preserve"> </w:t>
-      </w:r>
-      <w:proofErr w:type="spellStart"/>
-      <w:r>
-        <w:rPr>
-          <w:lang w:val="bg-BG"/>
-        </w:rPr>
-        <w:t>Geography</w:t>
-      </w:r>
-      <w:proofErr w:type="spellEnd"/>
+        <w:t xml:space="preserve"> Geography</w:t>
+      </w:r>
       <w:r>
         <w:rPr>
           <w:bCs/>
@@ -3436,16 +3366,8 @@
         <w:rPr>
           <w:lang w:val="bg-BG"/>
         </w:rPr>
-        <w:t xml:space="preserve">за БД </w:t>
-      </w:r>
-      <w:proofErr w:type="spellStart"/>
-      <w:r>
-        <w:rPr>
-          <w:lang w:val="bg-BG"/>
-        </w:rPr>
-        <w:t>Geography</w:t>
-      </w:r>
-      <w:proofErr w:type="spellEnd"/>
+        <w:t>за БД Geography</w:t>
+      </w:r>
       <w:r>
         <w:rPr>
           <w:lang w:val="bg-BG"/>
@@ -3552,21 +3474,7 @@
         <w:rPr>
           <w:lang w:val="bg-BG"/>
         </w:rPr>
-        <w:t>Покажете имената на върховете, на реките и получената смесица (</w:t>
-      </w:r>
-      <w:bookmarkStart w:id="0" w:name="_GoBack"/>
-      <w:r>
-        <w:rPr>
-          <w:lang w:val="bg-BG"/>
-        </w:rPr>
-        <w:t>с малки букви</w:t>
-      </w:r>
-      <w:bookmarkEnd w:id="0"/>
-      <w:r>
-        <w:rPr>
-          <w:lang w:val="bg-BG"/>
-        </w:rPr>
-        <w:t xml:space="preserve">). </w:t>
+        <w:t xml:space="preserve">Покажете имената на върховете, на реките и получената смесица (с малки букви). </w:t>
       </w:r>
       <w:r>
         <w:rPr>
@@ -4015,10 +3923,1247 @@
     </w:p>
     <w:p>
       <w:pPr>
-        <w:rPr>
-          <w:lang w:val="bg-BG"/>
-        </w:rPr>
-      </w:pPr>
+        <w:keepNext/>
+        <w:keepLines/>
+        <w:spacing w:before="200" w:after="40"/>
+        <w:outlineLvl w:val="1"/>
+        <w:rPr>
+          <w:rFonts w:ascii="Calibri" w:eastAsia="Times New Roman" w:hAnsi="Calibri" w:cs="Times New Roman"/>
+          <w:b/>
+          <w:bCs/>
+          <w:color w:val="7C380A"/>
+          <w:sz w:val="36"/>
+          <w:szCs w:val="36"/>
+          <w:lang w:val="bg-BG"/>
+        </w:rPr>
+      </w:pPr>
+      <w:r>
+        <w:rPr>
+          <w:rFonts w:ascii="Calibri" w:eastAsia="Times New Roman" w:hAnsi="Calibri" w:cs="Times New Roman"/>
+          <w:b/>
+          <w:bCs/>
+          <w:color w:val="7C380A"/>
+          <w:sz w:val="36"/>
+          <w:szCs w:val="36"/>
+        </w:rPr>
+        <w:t xml:space="preserve">2. </w:t>
+      </w:r>
+      <w:r>
+        <w:rPr>
+          <w:rFonts w:ascii="Calibri" w:eastAsia="Times New Roman" w:hAnsi="Calibri" w:cs="Times New Roman"/>
+          <w:b/>
+          <w:bCs/>
+          <w:color w:val="7C380A"/>
+          <w:sz w:val="36"/>
+          <w:szCs w:val="36"/>
+          <w:lang w:val="bg-BG"/>
+        </w:rPr>
+        <w:t>Намерете планините</w:t>
+      </w:r>
+    </w:p>
+    <w:p>
+      <w:r>
+        <w:rPr>
+          <w:lang w:val="bg-BG"/>
+        </w:rPr>
+        <w:t>Изпозлвайте таблица</w:t>
+      </w:r>
+      <w:r>
+        <w:t xml:space="preserve"> </w:t>
+      </w:r>
+      <w:r>
+        <w:rPr>
+          <w:b/>
+        </w:rPr>
+        <w:t>Mountains</w:t>
+      </w:r>
+      <w:r>
+        <w:t xml:space="preserve"> </w:t>
+      </w:r>
+      <w:r>
+        <w:rPr>
+          <w:lang w:val="bg-BG"/>
+        </w:rPr>
+        <w:t xml:space="preserve">от БД </w:t>
+      </w:r>
+      <w:r>
+        <w:rPr>
+          <w:b/>
+        </w:rPr>
+        <w:t>Geography</w:t>
+      </w:r>
+      <w:r>
+        <w:t xml:space="preserve">. </w:t>
+      </w:r>
+      <w:r>
+        <w:rPr>
+          <w:lang w:val="bg-BG"/>
+        </w:rPr>
+        <w:t xml:space="preserve">Напишете SQL заявка, която да намира имената на планините, които се състоят от поне две думи. </w:t>
+      </w:r>
+    </w:p>
+    <w:p>
+      <w:pPr>
+        <w:keepNext/>
+        <w:keepLines/>
+        <w:spacing w:before="200" w:after="40"/>
+        <w:outlineLvl w:val="1"/>
+        <w:rPr>
+          <w:rFonts w:ascii="Calibri" w:eastAsia="Times New Roman" w:hAnsi="Calibri" w:cs="Times New Roman"/>
+          <w:b/>
+          <w:color w:val="7C380A"/>
+          <w:sz w:val="36"/>
+          <w:szCs w:val="36"/>
+          <w:lang w:val="bg-BG"/>
+        </w:rPr>
+      </w:pPr>
+      <w:r>
+        <w:rPr>
+          <w:rFonts w:ascii="Calibri" w:eastAsia="Times New Roman" w:hAnsi="Calibri" w:cs="Times New Roman"/>
+          <w:b/>
+          <w:bCs/>
+          <w:color w:val="7C380A"/>
+          <w:sz w:val="36"/>
+          <w:szCs w:val="36"/>
+        </w:rPr>
+        <w:t>3</w:t>
+      </w:r>
+      <w:r>
+        <w:rPr>
+          <w:rFonts w:ascii="Calibri" w:eastAsia="Times New Roman" w:hAnsi="Calibri" w:cs="Times New Roman"/>
+          <w:b/>
+          <w:bCs/>
+          <w:color w:val="7C380A"/>
+          <w:sz w:val="36"/>
+          <w:szCs w:val="36"/>
+        </w:rPr>
+        <w:t xml:space="preserve">. </w:t>
+      </w:r>
+      <w:r>
+        <w:rPr>
+          <w:rFonts w:ascii="Calibri" w:eastAsia="Times New Roman" w:hAnsi="Calibri" w:cs="Times New Roman"/>
+          <w:b/>
+          <w:bCs/>
+          <w:color w:val="7C380A"/>
+          <w:sz w:val="36"/>
+          <w:szCs w:val="36"/>
+          <w:lang w:val="bg-BG"/>
+        </w:rPr>
+        <w:t>Намерете държавите, завършващи с …</w:t>
+      </w:r>
+    </w:p>
+    <w:p>
+      <w:pPr>
+        <w:rPr>
+          <w:rFonts w:ascii="Calibri" w:eastAsia="Calibri" w:hAnsi="Calibri" w:cs="Times New Roman"/>
+          <w:lang w:val="bg-BG"/>
+        </w:rPr>
+      </w:pPr>
+      <w:r>
+        <w:rPr>
+          <w:rFonts w:ascii="Calibri" w:eastAsia="Calibri" w:hAnsi="Calibri" w:cs="Times New Roman"/>
+          <w:noProof/>
+          <w:lang w:val="bg-BG"/>
+        </w:rPr>
+        <w:t>Изпозлвайте таблица</w:t>
+      </w:r>
+      <w:r>
+        <w:rPr>
+          <w:rFonts w:ascii="Calibri" w:eastAsia="Calibri" w:hAnsi="Calibri" w:cs="Times New Roman"/>
+          <w:noProof/>
+        </w:rPr>
+        <w:t xml:space="preserve"> </w:t>
+      </w:r>
+      <w:r>
+        <w:rPr>
+          <w:rFonts w:ascii="Calibri" w:eastAsia="Calibri" w:hAnsi="Calibri" w:cs="Times New Roman"/>
+          <w:b/>
+          <w:noProof/>
+        </w:rPr>
+        <w:t>Countries</w:t>
+      </w:r>
+      <w:r>
+        <w:rPr>
+          <w:rFonts w:ascii="Calibri" w:eastAsia="Calibri" w:hAnsi="Calibri" w:cs="Times New Roman"/>
+          <w:noProof/>
+        </w:rPr>
+        <w:t xml:space="preserve"> </w:t>
+      </w:r>
+      <w:r>
+        <w:rPr>
+          <w:rFonts w:ascii="Calibri" w:eastAsia="Calibri" w:hAnsi="Calibri" w:cs="Times New Roman"/>
+          <w:noProof/>
+          <w:lang w:val="bg-BG"/>
+        </w:rPr>
+        <w:t xml:space="preserve">от БД </w:t>
+      </w:r>
+      <w:r>
+        <w:rPr>
+          <w:rFonts w:ascii="Calibri" w:eastAsia="Calibri" w:hAnsi="Calibri" w:cs="Times New Roman"/>
+          <w:b/>
+        </w:rPr>
+        <w:t>Geography</w:t>
+      </w:r>
+      <w:r>
+        <w:rPr>
+          <w:rFonts w:ascii="Calibri" w:eastAsia="Calibri" w:hAnsi="Calibri" w:cs="Times New Roman"/>
+        </w:rPr>
+        <w:t xml:space="preserve">. </w:t>
+      </w:r>
+      <w:r>
+        <w:rPr>
+          <w:rFonts w:ascii="Calibri" w:eastAsia="Calibri" w:hAnsi="Calibri" w:cs="Times New Roman"/>
+          <w:lang w:val="bg-BG"/>
+        </w:rPr>
+        <w:t xml:space="preserve">Напишете SQL заявка, за да намерите всички държави </w:t>
+      </w:r>
+      <w:r>
+        <w:rPr>
+          <w:rFonts w:ascii="Calibri" w:eastAsia="Calibri" w:hAnsi="Calibri" w:cs="Times New Roman"/>
+          <w:b/>
+          <w:lang w:val="bg-BG"/>
+        </w:rPr>
+        <w:t>завършващи</w:t>
+      </w:r>
+      <w:r>
+        <w:rPr>
+          <w:rFonts w:ascii="Calibri" w:eastAsia="Calibri" w:hAnsi="Calibri" w:cs="Times New Roman"/>
+          <w:lang w:val="bg-BG"/>
+        </w:rPr>
+        <w:t xml:space="preserve"> с буквите </w:t>
+      </w:r>
+      <w:r>
+        <w:rPr>
+          <w:rFonts w:ascii="Calibri" w:eastAsia="Calibri" w:hAnsi="Calibri" w:cs="Times New Roman"/>
+          <w:b/>
+        </w:rPr>
+        <w:t>C</w:t>
+      </w:r>
+      <w:r>
+        <w:rPr>
+          <w:rFonts w:ascii="Calibri" w:eastAsia="Calibri" w:hAnsi="Calibri" w:cs="Times New Roman"/>
+          <w:lang w:val="bg-BG"/>
+        </w:rPr>
+        <w:t xml:space="preserve">, </w:t>
+      </w:r>
+      <w:r>
+        <w:rPr>
+          <w:rFonts w:ascii="Calibri" w:eastAsia="Calibri" w:hAnsi="Calibri" w:cs="Times New Roman"/>
+          <w:b/>
+          <w:lang w:val="bg-BG"/>
+        </w:rPr>
+        <w:t>K</w:t>
+      </w:r>
+      <w:r>
+        <w:rPr>
+          <w:rFonts w:ascii="Calibri" w:eastAsia="Calibri" w:hAnsi="Calibri" w:cs="Times New Roman"/>
+          <w:lang w:val="bg-BG"/>
+        </w:rPr>
+        <w:t xml:space="preserve">, или </w:t>
+      </w:r>
+      <w:r>
+        <w:rPr>
+          <w:rFonts w:ascii="Calibri" w:eastAsia="Calibri" w:hAnsi="Calibri" w:cs="Times New Roman"/>
+          <w:b/>
+        </w:rPr>
+        <w:t>I</w:t>
+      </w:r>
+      <w:r>
+        <w:rPr>
+          <w:rFonts w:ascii="Calibri" w:eastAsia="Calibri" w:hAnsi="Calibri" w:cs="Times New Roman"/>
+          <w:lang w:val="bg-BG"/>
+        </w:rPr>
+        <w:t xml:space="preserve">. Визуализирайте само имената на държавите и населението, подредени по </w:t>
+      </w:r>
+      <w:r>
+        <w:rPr>
+          <w:rFonts w:ascii="Calibri" w:eastAsia="Calibri" w:hAnsi="Calibri" w:cs="Times New Roman"/>
+          <w:b/>
+          <w:lang w:val="bg-BG"/>
+        </w:rPr>
+        <w:t xml:space="preserve">намаляване </w:t>
+      </w:r>
+      <w:r>
+        <w:rPr>
+          <w:rFonts w:ascii="Calibri" w:eastAsia="Calibri" w:hAnsi="Calibri" w:cs="Times New Roman"/>
+          <w:lang w:val="bg-BG"/>
+        </w:rPr>
+        <w:t>на броя на населението.</w:t>
+      </w:r>
+    </w:p>
+    <w:p>
+      <w:pPr>
+        <w:keepNext/>
+        <w:keepLines/>
+        <w:spacing w:before="120" w:after="40"/>
+        <w:outlineLvl w:val="2"/>
+        <w:rPr>
+          <w:rFonts w:ascii="Calibri" w:eastAsia="Times New Roman" w:hAnsi="Calibri" w:cs="Times New Roman"/>
+          <w:b/>
+          <w:color w:val="8F400B"/>
+          <w:sz w:val="32"/>
+          <w:szCs w:val="32"/>
+          <w:lang w:val="bg-BG"/>
+        </w:rPr>
+      </w:pPr>
+      <w:r>
+        <w:rPr>
+          <w:rFonts w:ascii="Calibri" w:eastAsia="Times New Roman" w:hAnsi="Calibri" w:cs="Times New Roman"/>
+          <w:b/>
+          <w:color w:val="8F400B"/>
+          <w:sz w:val="32"/>
+          <w:szCs w:val="32"/>
+          <w:lang w:val="bg-BG"/>
+        </w:rPr>
+        <w:lastRenderedPageBreak/>
+        <w:t>Пример</w:t>
+      </w:r>
+    </w:p>
+    <w:tbl>
+      <w:tblPr>
+        <w:tblStyle w:val="TableGrid1"/>
+        <w:tblW w:w="0" w:type="auto"/>
+        <w:tblInd w:w="250" w:type="dxa"/>
+        <w:tblLayout w:type="fixed"/>
+        <w:tblLook w:val="04A0" w:firstRow="1" w:lastRow="0" w:firstColumn="1" w:lastColumn="0" w:noHBand="0" w:noVBand="1"/>
+      </w:tblPr>
+      <w:tblGrid>
+        <w:gridCol w:w="1588"/>
+        <w:gridCol w:w="1418"/>
+      </w:tblGrid>
+      <w:tr>
+        <w:tc>
+          <w:tcPr>
+            <w:tcW w:w="1588" w:type="dxa"/>
+            <w:shd w:val="clear" w:color="auto" w:fill="D9D9D9"/>
+          </w:tcPr>
+          <w:p>
+            <w:pPr>
+              <w:spacing w:after="0"/>
+              <w:rPr>
+                <w:rFonts w:ascii="Calibri" w:eastAsia="Calibri" w:hAnsi="Calibri" w:cs="Times New Roman"/>
+                <w:b/>
+                <w:noProof/>
+                <w:lang w:val="bg-BG"/>
+              </w:rPr>
+            </w:pPr>
+            <w:r>
+              <w:rPr>
+                <w:rFonts w:ascii="Calibri" w:eastAsia="Calibri" w:hAnsi="Calibri" w:cs="Times New Roman"/>
+                <w:b/>
+                <w:noProof/>
+                <w:lang w:val="bg-BG"/>
+              </w:rPr>
+              <w:t>CountryName</w:t>
+            </w:r>
+          </w:p>
+        </w:tc>
+        <w:tc>
+          <w:tcPr>
+            <w:tcW w:w="1418" w:type="dxa"/>
+            <w:shd w:val="clear" w:color="auto" w:fill="D9D9D9"/>
+          </w:tcPr>
+          <w:p>
+            <w:pPr>
+              <w:spacing w:after="0"/>
+              <w:rPr>
+                <w:rFonts w:ascii="Calibri" w:eastAsia="Calibri" w:hAnsi="Calibri" w:cs="Times New Roman"/>
+                <w:b/>
+                <w:noProof/>
+                <w:lang w:val="bg-BG"/>
+              </w:rPr>
+            </w:pPr>
+            <w:r>
+              <w:rPr>
+                <w:rFonts w:ascii="Calibri" w:eastAsia="Calibri" w:hAnsi="Calibri" w:cs="Times New Roman"/>
+                <w:b/>
+                <w:noProof/>
+                <w:lang w:val="bg-BG"/>
+              </w:rPr>
+              <w:t>Population</w:t>
+            </w:r>
+          </w:p>
+        </w:tc>
+      </w:tr>
+      <w:tr>
+        <w:tc>
+          <w:tcPr>
+            <w:tcW w:w="1588" w:type="dxa"/>
+          </w:tcPr>
+          <w:p>
+            <w:pPr>
+              <w:spacing w:after="0"/>
+              <w:jc w:val="center"/>
+              <w:rPr>
+                <w:rFonts w:ascii="Calibri" w:eastAsia="Calibri" w:hAnsi="Calibri" w:cs="Times New Roman"/>
+                <w:noProof/>
+                <w:lang w:val="bg-BG"/>
+              </w:rPr>
+            </w:pPr>
+            <w:r>
+              <w:rPr>
+                <w:rFonts w:ascii="Calibri" w:eastAsia="Calibri" w:hAnsi="Calibri" w:cs="Times New Roman"/>
+              </w:rPr>
+              <w:t>Malawi</w:t>
+            </w:r>
+          </w:p>
+        </w:tc>
+        <w:tc>
+          <w:tcPr>
+            <w:tcW w:w="1418" w:type="dxa"/>
+          </w:tcPr>
+          <w:p>
+            <w:pPr>
+              <w:spacing w:after="0"/>
+              <w:rPr>
+                <w:rFonts w:ascii="Calibri" w:eastAsia="Calibri" w:hAnsi="Calibri" w:cs="Times New Roman"/>
+                <w:noProof/>
+                <w:lang w:val="bg-BG"/>
+              </w:rPr>
+            </w:pPr>
+            <w:r>
+              <w:rPr>
+                <w:rFonts w:ascii="Calibri" w:eastAsia="Calibri" w:hAnsi="Calibri" w:cs="Times New Roman"/>
+              </w:rPr>
+              <w:t>15447500</w:t>
+            </w:r>
+          </w:p>
+        </w:tc>
+      </w:tr>
+      <w:tr>
+        <w:tc>
+          <w:tcPr>
+            <w:tcW w:w="1588" w:type="dxa"/>
+          </w:tcPr>
+          <w:p>
+            <w:pPr>
+              <w:spacing w:after="0"/>
+              <w:jc w:val="center"/>
+              <w:rPr>
+                <w:rFonts w:ascii="Calibri" w:eastAsia="Calibri" w:hAnsi="Calibri" w:cs="Times New Roman"/>
+                <w:noProof/>
+                <w:lang w:val="bg-BG"/>
+              </w:rPr>
+            </w:pPr>
+            <w:r>
+              <w:rPr>
+                <w:rFonts w:ascii="Calibri" w:eastAsia="Calibri" w:hAnsi="Calibri" w:cs="Times New Roman"/>
+              </w:rPr>
+              <w:t>Mali</w:t>
+            </w:r>
+          </w:p>
+        </w:tc>
+        <w:tc>
+          <w:tcPr>
+            <w:tcW w:w="1418" w:type="dxa"/>
+          </w:tcPr>
+          <w:p>
+            <w:pPr>
+              <w:spacing w:after="0"/>
+              <w:rPr>
+                <w:rFonts w:ascii="Calibri" w:eastAsia="Calibri" w:hAnsi="Calibri" w:cs="Times New Roman"/>
+                <w:noProof/>
+                <w:lang w:val="bg-BG"/>
+              </w:rPr>
+            </w:pPr>
+            <w:r>
+              <w:rPr>
+                <w:rFonts w:ascii="Calibri" w:eastAsia="Calibri" w:hAnsi="Calibri" w:cs="Times New Roman"/>
+              </w:rPr>
+              <w:t>13796354</w:t>
+            </w:r>
+          </w:p>
+        </w:tc>
+      </w:tr>
+      <w:tr>
+        <w:tc>
+          <w:tcPr>
+            <w:tcW w:w="1588" w:type="dxa"/>
+          </w:tcPr>
+          <w:p>
+            <w:pPr>
+              <w:spacing w:after="0"/>
+              <w:jc w:val="center"/>
+              <w:rPr>
+                <w:rFonts w:ascii="Calibri" w:eastAsia="Calibri" w:hAnsi="Calibri" w:cs="Times New Roman"/>
+                <w:noProof/>
+                <w:lang w:val="bg-BG"/>
+              </w:rPr>
+            </w:pPr>
+            <w:r>
+              <w:rPr>
+                <w:rFonts w:ascii="Calibri" w:eastAsia="Calibri" w:hAnsi="Calibri" w:cs="Times New Roman"/>
+              </w:rPr>
+              <w:t>Czech Republic</w:t>
+            </w:r>
+          </w:p>
+        </w:tc>
+        <w:tc>
+          <w:tcPr>
+            <w:tcW w:w="1418" w:type="dxa"/>
+          </w:tcPr>
+          <w:p>
+            <w:pPr>
+              <w:spacing w:after="0"/>
+              <w:rPr>
+                <w:rFonts w:ascii="Calibri" w:eastAsia="Calibri" w:hAnsi="Calibri" w:cs="Times New Roman"/>
+                <w:noProof/>
+                <w:lang w:val="bg-BG"/>
+              </w:rPr>
+            </w:pPr>
+            <w:r>
+              <w:rPr>
+                <w:rFonts w:ascii="Calibri" w:eastAsia="Calibri" w:hAnsi="Calibri" w:cs="Times New Roman"/>
+              </w:rPr>
+              <w:t>10476000</w:t>
+            </w:r>
+          </w:p>
+        </w:tc>
+      </w:tr>
+      <w:tr>
+        <w:tc>
+          <w:tcPr>
+            <w:tcW w:w="1588" w:type="dxa"/>
+          </w:tcPr>
+          <w:p>
+            <w:pPr>
+              <w:spacing w:after="0"/>
+              <w:jc w:val="center"/>
+              <w:rPr>
+                <w:rFonts w:ascii="Calibri" w:eastAsia="Calibri" w:hAnsi="Calibri" w:cs="Times New Roman"/>
+                <w:lang w:val="bg-BG"/>
+              </w:rPr>
+            </w:pPr>
+            <w:r>
+              <w:rPr>
+                <w:rFonts w:ascii="Calibri" w:eastAsia="Calibri" w:hAnsi="Calibri" w:cs="Times New Roman"/>
+                <w:lang w:val="bg-BG"/>
+              </w:rPr>
+              <w:t>…</w:t>
+            </w:r>
+          </w:p>
+        </w:tc>
+        <w:tc>
+          <w:tcPr>
+            <w:tcW w:w="1418" w:type="dxa"/>
+          </w:tcPr>
+          <w:p>
+            <w:pPr>
+              <w:spacing w:after="0"/>
+              <w:rPr>
+                <w:rFonts w:ascii="Calibri" w:eastAsia="Calibri" w:hAnsi="Calibri" w:cs="Times New Roman"/>
+                <w:lang w:val="bg-BG"/>
+              </w:rPr>
+            </w:pPr>
+            <w:r>
+              <w:rPr>
+                <w:rFonts w:ascii="Calibri" w:eastAsia="Calibri" w:hAnsi="Calibri" w:cs="Times New Roman"/>
+                <w:lang w:val="bg-BG"/>
+              </w:rPr>
+              <w:t>…</w:t>
+            </w:r>
+          </w:p>
+        </w:tc>
+      </w:tr>
+    </w:tbl>
+    <w:p>
+      <w:pPr>
+        <w:keepNext/>
+        <w:keepLines/>
+        <w:spacing w:before="200" w:after="40"/>
+        <w:outlineLvl w:val="1"/>
+        <w:rPr>
+          <w:rFonts w:ascii="Calibri" w:eastAsia="Times New Roman" w:hAnsi="Calibri" w:cs="Times New Roman"/>
+          <w:b/>
+          <w:color w:val="7C380A"/>
+          <w:sz w:val="36"/>
+          <w:szCs w:val="36"/>
+          <w:lang w:val="bg-BG"/>
+        </w:rPr>
+      </w:pPr>
+      <w:r>
+        <w:rPr>
+          <w:rFonts w:ascii="Calibri" w:eastAsia="Times New Roman" w:hAnsi="Calibri" w:cs="Times New Roman"/>
+          <w:b/>
+          <w:bCs/>
+          <w:color w:val="7C380A"/>
+          <w:sz w:val="36"/>
+          <w:szCs w:val="36"/>
+        </w:rPr>
+        <w:t>4</w:t>
+      </w:r>
+      <w:r>
+        <w:rPr>
+          <w:rFonts w:ascii="Calibri" w:eastAsia="Times New Roman" w:hAnsi="Calibri" w:cs="Times New Roman"/>
+          <w:b/>
+          <w:bCs/>
+          <w:color w:val="7C380A"/>
+          <w:sz w:val="36"/>
+          <w:szCs w:val="36"/>
+          <w:lang w:val="bg-BG"/>
+        </w:rPr>
+        <w:t>. Намерете върховете с конкретна дължина на името</w:t>
+      </w:r>
+    </w:p>
+    <w:p>
+      <w:pPr>
+        <w:rPr>
+          <w:rFonts w:ascii="Calibri" w:eastAsia="Calibri" w:hAnsi="Calibri" w:cs="Times New Roman"/>
+        </w:rPr>
+      </w:pPr>
+      <w:r>
+        <w:rPr>
+          <w:rFonts w:ascii="Calibri" w:eastAsia="Calibri" w:hAnsi="Calibri" w:cs="Times New Roman"/>
+          <w:noProof/>
+          <w:lang w:val="bg-BG"/>
+        </w:rPr>
+        <w:t>Изпозлвайте таблица</w:t>
+      </w:r>
+      <w:r>
+        <w:rPr>
+          <w:rFonts w:ascii="Calibri" w:eastAsia="Calibri" w:hAnsi="Calibri" w:cs="Times New Roman"/>
+          <w:noProof/>
+        </w:rPr>
+        <w:t xml:space="preserve"> </w:t>
+      </w:r>
+      <w:r>
+        <w:rPr>
+          <w:rFonts w:ascii="Calibri" w:eastAsia="Calibri" w:hAnsi="Calibri" w:cs="Times New Roman"/>
+          <w:b/>
+          <w:noProof/>
+        </w:rPr>
+        <w:t>Peaks</w:t>
+      </w:r>
+      <w:r>
+        <w:rPr>
+          <w:rFonts w:ascii="Calibri" w:eastAsia="Calibri" w:hAnsi="Calibri" w:cs="Times New Roman"/>
+          <w:noProof/>
+        </w:rPr>
+        <w:t xml:space="preserve"> </w:t>
+      </w:r>
+      <w:r>
+        <w:rPr>
+          <w:rFonts w:ascii="Calibri" w:eastAsia="Calibri" w:hAnsi="Calibri" w:cs="Times New Roman"/>
+          <w:noProof/>
+          <w:lang w:val="bg-BG"/>
+        </w:rPr>
+        <w:t xml:space="preserve">от БД </w:t>
+      </w:r>
+      <w:r>
+        <w:rPr>
+          <w:rFonts w:ascii="Calibri" w:eastAsia="Calibri" w:hAnsi="Calibri" w:cs="Times New Roman"/>
+          <w:b/>
+        </w:rPr>
+        <w:t>Geography</w:t>
+      </w:r>
+      <w:r>
+        <w:rPr>
+          <w:rFonts w:ascii="Calibri" w:eastAsia="Calibri" w:hAnsi="Calibri" w:cs="Times New Roman"/>
+        </w:rPr>
+        <w:t xml:space="preserve">. </w:t>
+      </w:r>
+      <w:r>
+        <w:rPr>
+          <w:rFonts w:ascii="Calibri" w:eastAsia="Calibri" w:hAnsi="Calibri" w:cs="Times New Roman"/>
+          <w:lang w:val="bg-BG"/>
+        </w:rPr>
+        <w:t xml:space="preserve">Напишете </w:t>
+      </w:r>
+      <w:r>
+        <w:rPr>
+          <w:rFonts w:ascii="Calibri" w:eastAsia="Calibri" w:hAnsi="Calibri" w:cs="Times New Roman"/>
+          <w:noProof/>
+          <w:lang w:val="bg-BG"/>
+        </w:rPr>
+        <w:t xml:space="preserve">SQL </w:t>
+      </w:r>
+      <w:r>
+        <w:rPr>
+          <w:rFonts w:ascii="Calibri" w:eastAsia="Calibri" w:hAnsi="Calibri" w:cs="Times New Roman"/>
+          <w:lang w:val="bg-BG"/>
+        </w:rPr>
+        <w:t xml:space="preserve">заявка, която да намира имената на върховете, които са с дължина поне </w:t>
+      </w:r>
+      <w:r>
+        <w:rPr>
+          <w:rFonts w:ascii="Calibri" w:eastAsia="Calibri" w:hAnsi="Calibri" w:cs="Times New Roman"/>
+          <w:b/>
+          <w:lang w:val="bg-BG"/>
+        </w:rPr>
+        <w:t>1</w:t>
+      </w:r>
+      <w:r>
+        <w:rPr>
+          <w:rFonts w:ascii="Calibri" w:eastAsia="Calibri" w:hAnsi="Calibri" w:cs="Times New Roman"/>
+          <w:b/>
+        </w:rPr>
+        <w:t>5</w:t>
+      </w:r>
+      <w:r>
+        <w:rPr>
+          <w:rFonts w:ascii="Calibri" w:eastAsia="Calibri" w:hAnsi="Calibri" w:cs="Times New Roman"/>
+          <w:lang w:val="bg-BG"/>
+        </w:rPr>
+        <w:t xml:space="preserve"> символа и ги </w:t>
+      </w:r>
+      <w:r>
+        <w:rPr>
+          <w:rFonts w:ascii="Calibri" w:eastAsia="Calibri" w:hAnsi="Calibri" w:cs="Times New Roman"/>
+          <w:b/>
+          <w:bCs/>
+          <w:lang w:val="bg-BG"/>
+        </w:rPr>
+        <w:t>подредете</w:t>
+      </w:r>
+      <w:r>
+        <w:rPr>
+          <w:rFonts w:ascii="Calibri" w:eastAsia="Calibri" w:hAnsi="Calibri" w:cs="Times New Roman"/>
+          <w:lang w:val="bg-BG"/>
+        </w:rPr>
+        <w:t xml:space="preserve"> по </w:t>
+      </w:r>
+      <w:r>
+        <w:rPr>
+          <w:rFonts w:ascii="Calibri" w:eastAsia="Calibri" w:hAnsi="Calibri" w:cs="Times New Roman"/>
+          <w:b/>
+          <w:bCs/>
+          <w:lang w:val="bg-BG"/>
+        </w:rPr>
+        <w:t>азбучен ред</w:t>
+      </w:r>
+      <w:r>
+        <w:rPr>
+          <w:rFonts w:ascii="Calibri" w:eastAsia="Calibri" w:hAnsi="Calibri" w:cs="Times New Roman"/>
+          <w:lang w:val="bg-BG"/>
+        </w:rPr>
+        <w:t xml:space="preserve">. </w:t>
+      </w:r>
+    </w:p>
+    <w:p>
+      <w:pPr>
+        <w:keepNext/>
+        <w:keepLines/>
+        <w:spacing w:before="120" w:after="40"/>
+        <w:outlineLvl w:val="2"/>
+        <w:rPr>
+          <w:rFonts w:ascii="Calibri" w:eastAsia="Times New Roman" w:hAnsi="Calibri" w:cs="Times New Roman"/>
+          <w:b/>
+          <w:color w:val="8F400B"/>
+          <w:sz w:val="32"/>
+          <w:szCs w:val="32"/>
+          <w:lang w:val="bg-BG"/>
+        </w:rPr>
+      </w:pPr>
+      <w:r>
+        <w:rPr>
+          <w:rFonts w:ascii="Calibri" w:eastAsia="Times New Roman" w:hAnsi="Calibri" w:cs="Times New Roman"/>
+          <w:b/>
+          <w:color w:val="8F400B"/>
+          <w:sz w:val="32"/>
+          <w:szCs w:val="32"/>
+          <w:lang w:val="bg-BG"/>
+        </w:rPr>
+        <w:t>Пример</w:t>
+      </w:r>
+    </w:p>
+    <w:tbl>
+      <w:tblPr>
+        <w:tblStyle w:val="TableGrid1"/>
+        <w:tblpPr w:leftFromText="141" w:rightFromText="141" w:vertAnchor="text" w:tblpY="1"/>
+        <w:tblOverlap w:val="never"/>
+        <w:tblW w:w="0" w:type="auto"/>
+        <w:tblLayout w:type="fixed"/>
+        <w:tblLook w:val="04A0" w:firstRow="1" w:lastRow="0" w:firstColumn="1" w:lastColumn="0" w:noHBand="0" w:noVBand="1"/>
+      </w:tblPr>
+      <w:tblGrid>
+        <w:gridCol w:w="2013"/>
+      </w:tblGrid>
+      <w:tr>
+        <w:tc>
+          <w:tcPr>
+            <w:tcW w:w="2013" w:type="dxa"/>
+            <w:shd w:val="clear" w:color="auto" w:fill="D9D9D9"/>
+          </w:tcPr>
+          <w:p>
+            <w:pPr>
+              <w:spacing w:after="0"/>
+              <w:rPr>
+                <w:rFonts w:ascii="Calibri" w:eastAsia="Calibri" w:hAnsi="Calibri" w:cs="Times New Roman"/>
+                <w:b/>
+                <w:lang w:val="bg-BG"/>
+              </w:rPr>
+            </w:pPr>
+            <w:r>
+              <w:rPr>
+                <w:rFonts w:ascii="Calibri" w:eastAsia="Calibri" w:hAnsi="Calibri" w:cs="Times New Roman"/>
+                <w:b/>
+                <w:lang w:val="bg-BG"/>
+              </w:rPr>
+              <w:t>PeakName</w:t>
+            </w:r>
+          </w:p>
+        </w:tc>
+      </w:tr>
+      <w:tr>
+        <w:tc>
+          <w:tcPr>
+            <w:tcW w:w="2013" w:type="dxa"/>
+          </w:tcPr>
+          <w:p>
+            <w:pPr>
+              <w:spacing w:after="0"/>
+              <w:rPr>
+                <w:rFonts w:ascii="Calibri" w:eastAsia="Calibri" w:hAnsi="Calibri" w:cs="Times New Roman"/>
+                <w:lang w:val="bg-BG"/>
+              </w:rPr>
+            </w:pPr>
+            <w:proofErr w:type="spellStart"/>
+            <w:r>
+              <w:rPr>
+                <w:rFonts w:ascii="Calibri" w:eastAsia="Calibri" w:hAnsi="Calibri" w:cs="Times New Roman"/>
+              </w:rPr>
+              <w:t>Batashki</w:t>
+            </w:r>
+            <w:proofErr w:type="spellEnd"/>
+            <w:r>
+              <w:rPr>
+                <w:rFonts w:ascii="Calibri" w:eastAsia="Calibri" w:hAnsi="Calibri" w:cs="Times New Roman"/>
+              </w:rPr>
+              <w:t xml:space="preserve"> </w:t>
+            </w:r>
+            <w:proofErr w:type="spellStart"/>
+            <w:r>
+              <w:rPr>
+                <w:rFonts w:ascii="Calibri" w:eastAsia="Calibri" w:hAnsi="Calibri" w:cs="Times New Roman"/>
+              </w:rPr>
+              <w:t>Snezhnik</w:t>
+            </w:r>
+            <w:proofErr w:type="spellEnd"/>
+          </w:p>
+        </w:tc>
+      </w:tr>
+      <w:tr>
+        <w:tc>
+          <w:tcPr>
+            <w:tcW w:w="2013" w:type="dxa"/>
+          </w:tcPr>
+          <w:p>
+            <w:pPr>
+              <w:spacing w:after="0"/>
+              <w:rPr>
+                <w:rFonts w:ascii="Calibri" w:eastAsia="Calibri" w:hAnsi="Calibri" w:cs="Times New Roman"/>
+                <w:lang w:val="bg-BG"/>
+              </w:rPr>
+            </w:pPr>
+            <w:proofErr w:type="spellStart"/>
+            <w:r>
+              <w:rPr>
+                <w:rFonts w:ascii="Calibri" w:eastAsia="Calibri" w:hAnsi="Calibri" w:cs="Times New Roman"/>
+              </w:rPr>
+              <w:t>Carstensz</w:t>
+            </w:r>
+            <w:proofErr w:type="spellEnd"/>
+            <w:r>
+              <w:rPr>
+                <w:rFonts w:ascii="Calibri" w:eastAsia="Calibri" w:hAnsi="Calibri" w:cs="Times New Roman"/>
+              </w:rPr>
+              <w:t xml:space="preserve"> Pyramid</w:t>
+            </w:r>
+          </w:p>
+        </w:tc>
+      </w:tr>
+      <w:tr>
+        <w:tc>
+          <w:tcPr>
+            <w:tcW w:w="2013" w:type="dxa"/>
+          </w:tcPr>
+          <w:p>
+            <w:pPr>
+              <w:spacing w:after="0"/>
+              <w:rPr>
+                <w:rFonts w:ascii="Calibri" w:eastAsia="Calibri" w:hAnsi="Calibri" w:cs="Times New Roman"/>
+                <w:lang w:val="bg-BG"/>
+              </w:rPr>
+            </w:pPr>
+            <w:proofErr w:type="spellStart"/>
+            <w:r>
+              <w:rPr>
+                <w:rFonts w:ascii="Calibri" w:eastAsia="Calibri" w:hAnsi="Calibri" w:cs="Times New Roman"/>
+              </w:rPr>
+              <w:t>Golyam</w:t>
+            </w:r>
+            <w:proofErr w:type="spellEnd"/>
+            <w:r>
+              <w:rPr>
+                <w:rFonts w:ascii="Calibri" w:eastAsia="Calibri" w:hAnsi="Calibri" w:cs="Times New Roman"/>
+              </w:rPr>
+              <w:t xml:space="preserve"> </w:t>
+            </w:r>
+            <w:proofErr w:type="spellStart"/>
+            <w:r>
+              <w:rPr>
+                <w:rFonts w:ascii="Calibri" w:eastAsia="Calibri" w:hAnsi="Calibri" w:cs="Times New Roman"/>
+              </w:rPr>
+              <w:t>Polezhan</w:t>
+            </w:r>
+            <w:proofErr w:type="spellEnd"/>
+          </w:p>
+        </w:tc>
+      </w:tr>
+      <w:tr>
+        <w:tc>
+          <w:tcPr>
+            <w:tcW w:w="2013" w:type="dxa"/>
+          </w:tcPr>
+          <w:p>
+            <w:pPr>
+              <w:spacing w:after="0"/>
+              <w:rPr>
+                <w:rFonts w:ascii="Calibri" w:eastAsia="Calibri" w:hAnsi="Calibri" w:cs="Times New Roman"/>
+                <w:lang w:val="bg-BG"/>
+              </w:rPr>
+            </w:pPr>
+            <w:r>
+              <w:rPr>
+                <w:rFonts w:ascii="Calibri" w:eastAsia="Calibri" w:hAnsi="Calibri" w:cs="Times New Roman"/>
+                <w:lang w:val="bg-BG"/>
+              </w:rPr>
+              <w:t>…</w:t>
+            </w:r>
+          </w:p>
+        </w:tc>
+      </w:tr>
+    </w:tbl>
+    <w:p>
+      <w:pPr>
+        <w:rPr>
+          <w:rFonts w:ascii="Calibri" w:eastAsia="Calibri" w:hAnsi="Calibri" w:cs="Times New Roman"/>
+        </w:rPr>
+      </w:pPr>
+      <w:r>
+        <w:rPr>
+          <w:rFonts w:ascii="Calibri" w:eastAsia="Calibri" w:hAnsi="Calibri" w:cs="Times New Roman"/>
+          <w:lang w:val="bg-BG"/>
+        </w:rPr>
+        <w:br w:type="textWrapping" w:clear="all"/>
+      </w:r>
+    </w:p>
+    <w:p>
+      <w:pPr>
+        <w:pStyle w:val="Heading2"/>
+        <w:numPr>
+          <w:ilvl w:val="0"/>
+          <w:numId w:val="41"/>
+        </w:numPr>
+        <w:rPr>
+          <w:bCs w:val="0"/>
+          <w:lang w:val="bg-BG"/>
+        </w:rPr>
+      </w:pPr>
+      <w:r>
+        <w:rPr>
+          <w:lang w:val="bg-BG"/>
+        </w:rPr>
+        <w:t>Държави съдържащи ‘A’ 3 или повече пъти</w:t>
+      </w:r>
+    </w:p>
+    <w:p>
+      <w:pPr>
+        <w:rPr>
+          <w:lang w:val="bg-BG"/>
+        </w:rPr>
+      </w:pPr>
+      <w:r>
+        <w:rPr>
+          <w:lang w:val="bg-BG"/>
+        </w:rPr>
+        <w:t xml:space="preserve">Намерете всички държави, които съдържат буквата </w:t>
+      </w:r>
+      <w:r>
+        <w:rPr>
+          <w:noProof/>
+          <w:lang w:val="bg-BG"/>
+        </w:rPr>
+        <w:t xml:space="preserve">'A' </w:t>
+      </w:r>
+      <w:r>
+        <w:rPr>
+          <w:lang w:val="bg-BG"/>
+        </w:rPr>
+        <w:t xml:space="preserve">в името си поне 3 пъти </w:t>
+      </w:r>
+      <w:r>
+        <w:rPr>
+          <w:noProof/>
+          <w:lang w:val="bg-BG"/>
+        </w:rPr>
+        <w:t>(</w:t>
+      </w:r>
+      <w:r>
+        <w:rPr>
+          <w:lang w:val="bg-BG"/>
+        </w:rPr>
+        <w:t xml:space="preserve">без значение към регистъра), подредени по </w:t>
+      </w:r>
+      <w:r>
+        <w:rPr>
+          <w:noProof/>
+          <w:lang w:val="bg-BG"/>
+        </w:rPr>
+        <w:t xml:space="preserve">ISO </w:t>
+      </w:r>
+      <w:r>
+        <w:rPr>
+          <w:lang w:val="bg-BG"/>
+        </w:rPr>
+        <w:t xml:space="preserve">код. Покажете имената на държавите и </w:t>
+      </w:r>
+      <w:r>
+        <w:rPr>
+          <w:noProof/>
+          <w:lang w:val="bg-BG"/>
+        </w:rPr>
+        <w:t xml:space="preserve">ISO </w:t>
+      </w:r>
+      <w:r>
+        <w:rPr>
+          <w:lang w:val="bg-BG"/>
+        </w:rPr>
+        <w:t xml:space="preserve">кода. </w:t>
+      </w:r>
+    </w:p>
+    <w:p>
+      <w:pPr>
+        <w:pStyle w:val="Heading3"/>
+        <w:rPr>
+          <w:lang w:val="bg-BG"/>
+        </w:rPr>
+      </w:pPr>
+      <w:r>
+        <w:rPr>
+          <w:lang w:val="bg-BG"/>
+        </w:rPr>
+        <w:t>Пример</w:t>
+      </w:r>
+    </w:p>
+    <w:tbl>
+      <w:tblPr>
+        <w:tblStyle w:val="TableGrid"/>
+        <w:tblW w:w="0" w:type="auto"/>
+        <w:tblInd w:w="250" w:type="dxa"/>
+        <w:tblLayout w:type="fixed"/>
+        <w:tblLook w:val="04A0" w:firstRow="1" w:lastRow="0" w:firstColumn="1" w:lastColumn="0" w:noHBand="0" w:noVBand="1"/>
+      </w:tblPr>
+      <w:tblGrid>
+        <w:gridCol w:w="1559"/>
+        <w:gridCol w:w="1276"/>
+      </w:tblGrid>
+      <w:tr>
+        <w:tc>
+          <w:tcPr>
+            <w:tcW w:w="1559" w:type="dxa"/>
+            <w:shd w:val="clear" w:color="auto" w:fill="D9D9D9" w:themeFill="background1" w:themeFillShade="D9"/>
+          </w:tcPr>
+          <w:p>
+            <w:pPr>
+              <w:spacing w:after="0"/>
+              <w:rPr>
+                <w:b/>
+                <w:noProof/>
+                <w:lang w:val="bg-BG"/>
+              </w:rPr>
+            </w:pPr>
+            <w:r>
+              <w:rPr>
+                <w:b/>
+                <w:noProof/>
+                <w:lang w:val="bg-BG"/>
+              </w:rPr>
+              <w:t>Country Name</w:t>
+            </w:r>
+          </w:p>
+        </w:tc>
+        <w:tc>
+          <w:tcPr>
+            <w:tcW w:w="1276" w:type="dxa"/>
+            <w:tcBorders>
+              <w:right w:val="single" w:sz="4" w:space="0" w:color="auto"/>
+            </w:tcBorders>
+            <w:shd w:val="clear" w:color="auto" w:fill="D9D9D9" w:themeFill="background1" w:themeFillShade="D9"/>
+          </w:tcPr>
+          <w:p>
+            <w:pPr>
+              <w:spacing w:after="0"/>
+              <w:rPr>
+                <w:b/>
+                <w:noProof/>
+                <w:lang w:val="bg-BG"/>
+              </w:rPr>
+            </w:pPr>
+            <w:r>
+              <w:rPr>
+                <w:b/>
+                <w:noProof/>
+                <w:lang w:val="bg-BG"/>
+              </w:rPr>
+              <w:t>ISO Code</w:t>
+            </w:r>
+          </w:p>
+        </w:tc>
+      </w:tr>
+      <w:tr>
+        <w:tc>
+          <w:tcPr>
+            <w:tcW w:w="1559" w:type="dxa"/>
+          </w:tcPr>
+          <w:p>
+            <w:pPr>
+              <w:spacing w:after="0"/>
+              <w:rPr>
+                <w:noProof/>
+                <w:lang w:val="bg-BG"/>
+              </w:rPr>
+            </w:pPr>
+            <w:r>
+              <w:rPr>
+                <w:noProof/>
+                <w:lang w:val="bg-BG"/>
+              </w:rPr>
+              <w:t>Afghanistan</w:t>
+            </w:r>
+          </w:p>
+        </w:tc>
+        <w:tc>
+          <w:tcPr>
+            <w:tcW w:w="1276" w:type="dxa"/>
+            <w:tcBorders>
+              <w:right w:val="single" w:sz="4" w:space="0" w:color="auto"/>
+            </w:tcBorders>
+          </w:tcPr>
+          <w:p>
+            <w:pPr>
+              <w:spacing w:after="0"/>
+              <w:rPr>
+                <w:noProof/>
+                <w:lang w:val="bg-BG"/>
+              </w:rPr>
+            </w:pPr>
+            <w:r>
+              <w:rPr>
+                <w:noProof/>
+                <w:lang w:val="bg-BG"/>
+              </w:rPr>
+              <w:t>AFG</w:t>
+            </w:r>
+          </w:p>
+        </w:tc>
+      </w:tr>
+      <w:tr>
+        <w:tc>
+          <w:tcPr>
+            <w:tcW w:w="1559" w:type="dxa"/>
+          </w:tcPr>
+          <w:p>
+            <w:pPr>
+              <w:spacing w:after="0"/>
+              <w:rPr>
+                <w:noProof/>
+                <w:lang w:val="bg-BG"/>
+              </w:rPr>
+            </w:pPr>
+            <w:r>
+              <w:rPr>
+                <w:noProof/>
+                <w:lang w:val="bg-BG"/>
+              </w:rPr>
+              <w:t>Albania</w:t>
+            </w:r>
+          </w:p>
+        </w:tc>
+        <w:tc>
+          <w:tcPr>
+            <w:tcW w:w="1276" w:type="dxa"/>
+            <w:tcBorders>
+              <w:right w:val="single" w:sz="4" w:space="0" w:color="auto"/>
+            </w:tcBorders>
+          </w:tcPr>
+          <w:p>
+            <w:pPr>
+              <w:spacing w:after="0"/>
+              <w:rPr>
+                <w:noProof/>
+                <w:lang w:val="bg-BG"/>
+              </w:rPr>
+            </w:pPr>
+            <w:r>
+              <w:rPr>
+                <w:noProof/>
+                <w:lang w:val="bg-BG"/>
+              </w:rPr>
+              <w:t>ALB</w:t>
+            </w:r>
+          </w:p>
+        </w:tc>
+      </w:tr>
+      <w:tr>
+        <w:tc>
+          <w:tcPr>
+            <w:tcW w:w="1559" w:type="dxa"/>
+          </w:tcPr>
+          <w:p>
+            <w:pPr>
+              <w:spacing w:after="0"/>
+              <w:rPr>
+                <w:lang w:val="bg-BG"/>
+              </w:rPr>
+            </w:pPr>
+            <w:r>
+              <w:rPr>
+                <w:lang w:val="bg-BG"/>
+              </w:rPr>
+              <w:t>…</w:t>
+            </w:r>
+          </w:p>
+        </w:tc>
+        <w:tc>
+          <w:tcPr>
+            <w:tcW w:w="1276" w:type="dxa"/>
+            <w:tcBorders>
+              <w:right w:val="single" w:sz="4" w:space="0" w:color="auto"/>
+            </w:tcBorders>
+          </w:tcPr>
+          <w:p>
+            <w:pPr>
+              <w:spacing w:after="0"/>
+              <w:rPr>
+                <w:lang w:val="bg-BG"/>
+              </w:rPr>
+            </w:pPr>
+            <w:r>
+              <w:rPr>
+                <w:lang w:val="bg-BG"/>
+              </w:rPr>
+              <w:t>…</w:t>
+            </w:r>
+          </w:p>
+        </w:tc>
+      </w:tr>
+    </w:tbl>
+    <w:p>
+      <w:pPr>
+        <w:rPr>
+          <w:lang w:val="bg-BG"/>
+        </w:rPr>
+      </w:pPr>
+    </w:p>
+    <w:p>
+      <w:pPr>
+        <w:rPr>
+          <w:lang w:val="bg-BG"/>
+        </w:rPr>
+      </w:pPr>
+      <w:bookmarkStart w:id="0" w:name="_GoBack"/>
+      <w:bookmarkEnd w:id="0"/>
     </w:p>
     <w:sectPr>
       <w:headerReference w:type="default" r:id="rId8"/>
@@ -4066,7 +5211,6 @@
     <w:r>
       <w:rPr>
         <w:noProof/>
-        <w:lang w:val="bg-BG" w:eastAsia="bg-BG"/>
       </w:rPr>
       <mc:AlternateContent>
         <mc:Choice Requires="wps">
@@ -4189,7 +5333,6 @@
     <w:r>
       <w:rPr>
         <w:noProof/>
-        <w:lang w:val="bg-BG" w:eastAsia="bg-BG"/>
       </w:rPr>
       <mc:AlternateContent>
         <mc:Choice Requires="wps">
@@ -4383,7 +5526,6 @@
                               <w:noProof/>
                               <w:sz w:val="18"/>
                               <w:szCs w:val="18"/>
-                              <w:lang w:val="bg-BG" w:eastAsia="bg-BG"/>
                             </w:rPr>
                             <w:drawing>
                               <wp:inline distT="0" distB="0" distL="0" distR="0" wp14:anchorId="53621E41" wp14:editId="3BF595D6">
@@ -4450,7 +5592,6 @@
                               <w:noProof/>
                               <w:sz w:val="18"/>
                               <w:szCs w:val="18"/>
-                              <w:lang w:val="bg-BG" w:eastAsia="bg-BG"/>
                             </w:rPr>
                             <w:drawing>
                               <wp:inline distT="0" distB="0" distL="0" distR="0" wp14:anchorId="64E29E7A" wp14:editId="1BD0FFE4">
@@ -4517,7 +5658,6 @@
                               <w:noProof/>
                               <w:sz w:val="18"/>
                               <w:szCs w:val="18"/>
-                              <w:lang w:val="bg-BG" w:eastAsia="bg-BG"/>
                             </w:rPr>
                             <w:drawing>
                               <wp:inline distT="0" distB="0" distL="0" distR="0" wp14:anchorId="293C9B17" wp14:editId="373E17EF">
@@ -4571,7 +5711,6 @@
                               <w:noProof/>
                               <w:sz w:val="18"/>
                               <w:szCs w:val="18"/>
-                              <w:lang w:val="bg-BG" w:eastAsia="bg-BG"/>
                             </w:rPr>
                             <w:drawing>
                               <wp:inline distT="0" distB="0" distL="0" distR="0" wp14:anchorId="75BE9FD2" wp14:editId="14C27CD2">
@@ -4601,7 +5740,7 @@
                                               <a14:useLocalDpi xmlns:a14="http://schemas.microsoft.com/office/drawing/2010/main" val="0"/>
                                             </a:ext>
                                             <a:ext uri="{837473B0-CC2E-450A-ABE3-18F120FF3D39}">
-                                              <a1611:picAttrSrcUrl xmlns="" xmlns:cx1="http://schemas.microsoft.com/office/drawing/2015/9/8/chartex" xmlns:cx2="http://schemas.microsoft.com/office/drawing/2015/10/21/chartex" xmlns:cx3="http://schemas.microsoft.com/office/drawing/2016/5/9/chartex" xmlns:cx4="http://schemas.microsoft.com/office/drawing/2016/5/10/chartex" xmlns:cx5="http://schemas.microsoft.com/office/drawing/2016/5/11/chartex" xmlns:cx6="http://schemas.microsoft.com/office/drawing/2016/5/12/chartex" xmlns:cx7="http://schemas.microsoft.com/office/drawing/2016/5/13/chartex" xmlns:cx8="http://schemas.microsoft.com/office/drawing/2016/5/14/chartex" xmlns:aink="http://schemas.microsoft.com/office/drawing/2016/ink" xmlns:am3d="http://schemas.microsoft.com/office/drawing/2017/model3d" xmlns:o="urn:schemas-microsoft-com:office:office" xmlns:v="urn:schemas-microsoft-com:vml" xmlns:w10="urn:schemas-microsoft-com:office:word" xmlns:w="http://schemas.openxmlformats.org/wordprocessingml/2006/main" xmlns:w16cex="http://schemas.microsoft.com/office/word/2018/wordml/cex" xmlns:w16cid="http://schemas.microsoft.com/office/word/2016/wordml/cid" xmlns:w16="http://schemas.microsoft.com/office/word/2018/wordml" xmlns:w16sdtdh="http://schemas.microsoft.com/office/word/2020/wordml/sdtdatahash" xmlns:a1611="http://schemas.microsoft.com/office/drawing/2016/11/main" r:id="rId9"/>
+                                              <a1611:picAttrSrcUrl xmlns:a1611="http://schemas.microsoft.com/office/drawing/2016/11/main" xmlns:w16sdtdh="http://schemas.microsoft.com/office/word/2020/wordml/sdtdatahash" xmlns:w16="http://schemas.microsoft.com/office/word/2018/wordml" xmlns:w16cid="http://schemas.microsoft.com/office/word/2016/wordml/cid" xmlns:w16cex="http://schemas.microsoft.com/office/word/2018/wordml/cex" xmlns:w="http://schemas.openxmlformats.org/wordprocessingml/2006/main" xmlns:w10="urn:schemas-microsoft-com:office:word" xmlns:v="urn:schemas-microsoft-com:vml" xmlns:o="urn:schemas-microsoft-com:office:office" xmlns:am3d="http://schemas.microsoft.com/office/drawing/2017/model3d" xmlns:aink="http://schemas.microsoft.com/office/drawing/2016/ink" xmlns:cx8="http://schemas.microsoft.com/office/drawing/2016/5/14/chartex" xmlns:cx7="http://schemas.microsoft.com/office/drawing/2016/5/13/chartex" xmlns:cx6="http://schemas.microsoft.com/office/drawing/2016/5/12/chartex" xmlns:cx5="http://schemas.microsoft.com/office/drawing/2016/5/11/chartex" xmlns:cx4="http://schemas.microsoft.com/office/drawing/2016/5/10/chartex" xmlns:cx3="http://schemas.microsoft.com/office/drawing/2016/5/9/chartex" xmlns:cx2="http://schemas.microsoft.com/office/drawing/2015/10/21/chartex" xmlns:cx1="http://schemas.microsoft.com/office/drawing/2015/9/8/chartex" xmlns="" r:id="rId9"/>
                                             </a:ext>
                                           </a:extLst>
                                         </a:blip>
@@ -4641,7 +5780,6 @@
                               <w:noProof/>
                               <w:sz w:val="18"/>
                               <w:szCs w:val="18"/>
-                              <w:lang w:val="bg-BG" w:eastAsia="bg-BG"/>
                             </w:rPr>
                             <w:drawing>
                               <wp:inline distT="0" distB="0" distL="0" distR="0" wp14:anchorId="15168924" wp14:editId="70A0374F">
@@ -4695,7 +5833,6 @@
                               <w:noProof/>
                               <w:sz w:val="18"/>
                               <w:szCs w:val="18"/>
-                              <w:lang w:val="bg-BG" w:eastAsia="bg-BG"/>
                             </w:rPr>
                             <w:drawing>
                               <wp:inline distT="0" distB="0" distL="0" distR="0" wp14:anchorId="1C97DE02" wp14:editId="61D842AB">
@@ -4749,7 +5886,6 @@
                               <w:noProof/>
                               <w:sz w:val="18"/>
                               <w:szCs w:val="18"/>
-                              <w:lang w:val="bg-BG" w:eastAsia="bg-BG"/>
                             </w:rPr>
                             <w:drawing>
                               <wp:inline distT="0" distB="0" distL="0" distR="0" wp14:anchorId="103BD2B7" wp14:editId="40827562">
@@ -4819,7 +5955,6 @@
                               <w:noProof/>
                               <w:sz w:val="18"/>
                               <w:szCs w:val="18"/>
-                              <w:lang w:val="bg-BG" w:eastAsia="bg-BG"/>
                             </w:rPr>
                             <w:drawing>
                               <wp:inline distT="0" distB="0" distL="0" distR="0" wp14:anchorId="620F6097" wp14:editId="67DE1394">
@@ -4886,7 +6021,6 @@
                               <w:noProof/>
                               <w:sz w:val="18"/>
                               <w:szCs w:val="18"/>
-                              <w:lang w:val="bg-BG" w:eastAsia="bg-BG"/>
                             </w:rPr>
                             <w:drawing>
                               <wp:inline distT="0" distB="0" distL="0" distR="0" wp14:anchorId="02F95DD8" wp14:editId="5DBDA342">
@@ -5101,7 +6235,6 @@
                         <w:noProof/>
                         <w:sz w:val="18"/>
                         <w:szCs w:val="18"/>
-                        <w:lang w:val="bg-BG" w:eastAsia="bg-BG"/>
                       </w:rPr>
                       <w:drawing>
                         <wp:inline distT="0" distB="0" distL="0" distR="0" wp14:anchorId="53621E41" wp14:editId="3BF595D6">
@@ -5125,7 +6258,7 @@
                                   </pic:cNvPicPr>
                                 </pic:nvPicPr>
                                 <pic:blipFill>
-                                  <a:blip r:embed="rId21">
+                                  <a:blip r:embed="rId2">
                                     <a:extLst>
                                       <a:ext uri="{28A0092B-C50C-407E-A947-70E740481C1C}">
                                         <a14:useLocalDpi xmlns:a14="http://schemas.microsoft.com/office/drawing/2010/main" val="0"/>
@@ -5168,14 +6301,13 @@
                         <w:noProof/>
                         <w:sz w:val="18"/>
                         <w:szCs w:val="18"/>
-                        <w:lang w:val="bg-BG" w:eastAsia="bg-BG"/>
                       </w:rPr>
                       <w:drawing>
                         <wp:inline distT="0" distB="0" distL="0" distR="0" wp14:anchorId="64E29E7A" wp14:editId="1BD0FFE4">
                           <wp:extent cx="180000" cy="180000"/>
                           <wp:effectExtent l="0" t="0" r="0" b="0"/>
                           <wp:docPr id="2" name="Picture 2">
-                            <a:hlinkClick xmlns:a="http://schemas.openxmlformats.org/drawingml/2006/main" r:id="rId22"/>
+                            <a:hlinkClick xmlns:a="http://schemas.openxmlformats.org/drawingml/2006/main" r:id="rId3"/>
                           </wp:docPr>
                           <wp:cNvGraphicFramePr>
                             <a:graphicFrameLocks xmlns:a="http://schemas.openxmlformats.org/drawingml/2006/main" noChangeAspect="1"/>
@@ -5185,14 +6317,14 @@
                               <pic:pic xmlns:pic="http://schemas.openxmlformats.org/drawingml/2006/picture">
                                 <pic:nvPicPr>
                                   <pic:cNvPr id="2" name="Picture 2">
-                                    <a:hlinkClick r:id="rId22"/>
+                                    <a:hlinkClick r:id="rId3"/>
                                   </pic:cNvPr>
                                   <pic:cNvPicPr>
                                     <a:picLocks noChangeAspect="1" noChangeArrowheads="1"/>
                                   </pic:cNvPicPr>
                                 </pic:nvPicPr>
                                 <pic:blipFill>
-                                  <a:blip r:embed="rId23">
+                                  <a:blip r:embed="rId4">
                                     <a:extLst>
                                       <a:ext uri="{28A0092B-C50C-407E-A947-70E740481C1C}">
                                         <a14:useLocalDpi xmlns:a14="http://schemas.microsoft.com/office/drawing/2010/main" val="0"/>
@@ -5235,14 +6367,13 @@
                         <w:noProof/>
                         <w:sz w:val="18"/>
                         <w:szCs w:val="18"/>
-                        <w:lang w:val="bg-BG" w:eastAsia="bg-BG"/>
                       </w:rPr>
                       <w:drawing>
                         <wp:inline distT="0" distB="0" distL="0" distR="0" wp14:anchorId="293C9B17" wp14:editId="373E17EF">
                           <wp:extent cx="180000" cy="180000"/>
                           <wp:effectExtent l="0" t="0" r="0" b="0"/>
                           <wp:docPr id="5" name="Picture 5" title="Software University @ Facebook">
-                            <a:hlinkClick xmlns:a="http://schemas.openxmlformats.org/drawingml/2006/main" r:id="rId24"/>
+                            <a:hlinkClick xmlns:a="http://schemas.openxmlformats.org/drawingml/2006/main" r:id="rId5"/>
                           </wp:docPr>
                           <wp:cNvGraphicFramePr>
                             <a:graphicFrameLocks xmlns:a="http://schemas.openxmlformats.org/drawingml/2006/main" noChangeAspect="1"/>
@@ -5252,12 +6383,12 @@
                               <pic:pic xmlns:pic="http://schemas.openxmlformats.org/drawingml/2006/picture">
                                 <pic:nvPicPr>
                                   <pic:cNvPr id="5" name="Picture 5" title="Software University @ Facebook">
-                                    <a:hlinkClick r:id="rId24"/>
+                                    <a:hlinkClick r:id="rId5"/>
                                   </pic:cNvPr>
                                   <pic:cNvPicPr/>
                                 </pic:nvPicPr>
                                 <pic:blipFill>
-                                  <a:blip r:embed="rId25"/>
+                                  <a:blip r:embed="rId6"/>
                                   <a:stretch>
                                     <a:fillRect/>
                                   </a:stretch>
@@ -5289,14 +6420,13 @@
                         <w:noProof/>
                         <w:sz w:val="18"/>
                         <w:szCs w:val="18"/>
-                        <w:lang w:val="bg-BG" w:eastAsia="bg-BG"/>
                       </w:rPr>
                       <w:drawing>
                         <wp:inline distT="0" distB="0" distL="0" distR="0" wp14:anchorId="75BE9FD2" wp14:editId="14C27CD2">
                           <wp:extent cx="180000" cy="180000"/>
                           <wp:effectExtent l="0" t="0" r="0" b="0"/>
                           <wp:docPr id="20" name="Picture 20">
-                            <a:hlinkClick xmlns:a="http://schemas.openxmlformats.org/drawingml/2006/main" r:id="rId26"/>
+                            <a:hlinkClick xmlns:a="http://schemas.openxmlformats.org/drawingml/2006/main" r:id="rId7"/>
                           </wp:docPr>
                           <wp:cNvGraphicFramePr>
                             <a:graphicFrameLocks xmlns:a="http://schemas.openxmlformats.org/drawingml/2006/main" noChangeAspect="1"/>
@@ -5306,14 +6436,14 @@
                               <pic:pic xmlns:pic="http://schemas.openxmlformats.org/drawingml/2006/picture">
                                 <pic:nvPicPr>
                                   <pic:cNvPr id="20" name="Picture 20">
-                                    <a:hlinkClick r:id="rId26"/>
+                                    <a:hlinkClick r:id="rId7"/>
                                   </pic:cNvPr>
                                   <pic:cNvPicPr>
                                     <a:picLocks noChangeAspect="1" noChangeArrowheads="1"/>
                                   </pic:cNvPicPr>
                                 </pic:nvPicPr>
                                 <pic:blipFill>
-                                  <a:blip r:embed="rId27">
+                                  <a:blip r:embed="rId8">
                                     <a:extLst>
                                       <a:ext uri="{28A0092B-C50C-407E-A947-70E740481C1C}">
                                         <a14:useLocalDpi xmlns:a14="http://schemas.microsoft.com/office/drawing/2010/main" val="0"/>
@@ -5359,14 +6489,13 @@
                         <w:noProof/>
                         <w:sz w:val="18"/>
                         <w:szCs w:val="18"/>
-                        <w:lang w:val="bg-BG" w:eastAsia="bg-BG"/>
                       </w:rPr>
                       <w:drawing>
                         <wp:inline distT="0" distB="0" distL="0" distR="0" wp14:anchorId="15168924" wp14:editId="70A0374F">
                           <wp:extent cx="180000" cy="180000"/>
                           <wp:effectExtent l="0" t="0" r="0" b="0"/>
                           <wp:docPr id="7" name="Picture 7" title="Software University @ Twitter">
-                            <a:hlinkClick xmlns:a="http://schemas.openxmlformats.org/drawingml/2006/main" r:id="rId28"/>
+                            <a:hlinkClick xmlns:a="http://schemas.openxmlformats.org/drawingml/2006/main" r:id="rId10"/>
                           </wp:docPr>
                           <wp:cNvGraphicFramePr>
                             <a:graphicFrameLocks xmlns:a="http://schemas.openxmlformats.org/drawingml/2006/main" noChangeAspect="1"/>
@@ -5376,12 +6505,12 @@
                               <pic:pic xmlns:pic="http://schemas.openxmlformats.org/drawingml/2006/picture">
                                 <pic:nvPicPr>
                                   <pic:cNvPr id="7" name="Picture 7" title="Software University @ Twitter">
-                                    <a:hlinkClick r:id="rId28"/>
+                                    <a:hlinkClick r:id="rId10"/>
                                   </pic:cNvPr>
                                   <pic:cNvPicPr/>
                                 </pic:nvPicPr>
                                 <pic:blipFill>
-                                  <a:blip r:embed="rId29"/>
+                                  <a:blip r:embed="rId11"/>
                                   <a:stretch>
                                     <a:fillRect/>
                                   </a:stretch>
@@ -5413,14 +6542,13 @@
                         <w:noProof/>
                         <w:sz w:val="18"/>
                         <w:szCs w:val="18"/>
-                        <w:lang w:val="bg-BG" w:eastAsia="bg-BG"/>
                       </w:rPr>
                       <w:drawing>
                         <wp:inline distT="0" distB="0" distL="0" distR="0" wp14:anchorId="1C97DE02" wp14:editId="61D842AB">
                           <wp:extent cx="180000" cy="180000"/>
                           <wp:effectExtent l="0" t="0" r="0" b="0"/>
                           <wp:docPr id="17" name="Picture 17" title="Software University @ YouTube">
-                            <a:hlinkClick xmlns:a="http://schemas.openxmlformats.org/drawingml/2006/main" r:id="rId30"/>
+                            <a:hlinkClick xmlns:a="http://schemas.openxmlformats.org/drawingml/2006/main" r:id="rId12"/>
                           </wp:docPr>
                           <wp:cNvGraphicFramePr>
                             <a:graphicFrameLocks xmlns:a="http://schemas.openxmlformats.org/drawingml/2006/main" noChangeAspect="1"/>
@@ -5430,12 +6558,12 @@
                               <pic:pic xmlns:pic="http://schemas.openxmlformats.org/drawingml/2006/picture">
                                 <pic:nvPicPr>
                                   <pic:cNvPr id="17" name="Picture 17" title="Software University @ YouTube">
-                                    <a:hlinkClick r:id="rId30"/>
+                                    <a:hlinkClick r:id="rId12"/>
                                   </pic:cNvPr>
                                   <pic:cNvPicPr/>
                                 </pic:nvPicPr>
                                 <pic:blipFill>
-                                  <a:blip r:embed="rId31"/>
+                                  <a:blip r:embed="rId13"/>
                                   <a:stretch>
                                     <a:fillRect/>
                                   </a:stretch>
@@ -5467,14 +6595,13 @@
                         <w:noProof/>
                         <w:sz w:val="18"/>
                         <w:szCs w:val="18"/>
-                        <w:lang w:val="bg-BG" w:eastAsia="bg-BG"/>
                       </w:rPr>
                       <w:drawing>
                         <wp:inline distT="0" distB="0" distL="0" distR="0" wp14:anchorId="103BD2B7" wp14:editId="40827562">
                           <wp:extent cx="180000" cy="180000"/>
                           <wp:effectExtent l="0" t="0" r="0" b="0"/>
                           <wp:docPr id="21" name="Picture 21">
-                            <a:hlinkClick xmlns:a="http://schemas.openxmlformats.org/drawingml/2006/main" r:id="rId32"/>
+                            <a:hlinkClick xmlns:a="http://schemas.openxmlformats.org/drawingml/2006/main" r:id="rId14"/>
                           </wp:docPr>
                           <wp:cNvGraphicFramePr>
                             <a:graphicFrameLocks xmlns:a="http://schemas.openxmlformats.org/drawingml/2006/main" noChangeAspect="1"/>
@@ -5484,14 +6611,14 @@
                               <pic:pic xmlns:pic="http://schemas.openxmlformats.org/drawingml/2006/picture">
                                 <pic:nvPicPr>
                                   <pic:cNvPr id="21" name="Picture 21">
-                                    <a:hlinkClick r:id="rId32"/>
+                                    <a:hlinkClick r:id="rId14"/>
                                   </pic:cNvPr>
                                   <pic:cNvPicPr>
                                     <a:picLocks noChangeAspect="1" noChangeArrowheads="1"/>
                                   </pic:cNvPicPr>
                                 </pic:nvPicPr>
                                 <pic:blipFill rotWithShape="1">
-                                  <a:blip r:embed="rId33">
+                                  <a:blip r:embed="rId15">
                                     <a:extLst>
                                       <a:ext uri="{28A0092B-C50C-407E-A947-70E740481C1C}">
                                         <a14:useLocalDpi xmlns:a14="http://schemas.microsoft.com/office/drawing/2010/main" val="0"/>
@@ -5537,14 +6664,13 @@
                         <w:noProof/>
                         <w:sz w:val="18"/>
                         <w:szCs w:val="18"/>
-                        <w:lang w:val="bg-BG" w:eastAsia="bg-BG"/>
                       </w:rPr>
                       <w:drawing>
                         <wp:inline distT="0" distB="0" distL="0" distR="0" wp14:anchorId="620F6097" wp14:editId="67DE1394">
                           <wp:extent cx="180000" cy="180000"/>
                           <wp:effectExtent l="0" t="0" r="0" b="0"/>
                           <wp:docPr id="22" name="Picture 22">
-                            <a:hlinkClick xmlns:a="http://schemas.openxmlformats.org/drawingml/2006/main" r:id="rId34"/>
+                            <a:hlinkClick xmlns:a="http://schemas.openxmlformats.org/drawingml/2006/main" r:id="rId16"/>
                           </wp:docPr>
                           <wp:cNvGraphicFramePr>
                             <a:graphicFrameLocks xmlns:a="http://schemas.openxmlformats.org/drawingml/2006/main" noChangeAspect="1"/>
@@ -5554,14 +6680,14 @@
                               <pic:pic xmlns:pic="http://schemas.openxmlformats.org/drawingml/2006/picture">
                                 <pic:nvPicPr>
                                   <pic:cNvPr id="22" name="Picture 22">
-                                    <a:hlinkClick r:id="rId34"/>
+                                    <a:hlinkClick r:id="rId16"/>
                                   </pic:cNvPr>
                                   <pic:cNvPicPr>
                                     <a:picLocks noChangeAspect="1" noChangeArrowheads="1"/>
                                   </pic:cNvPicPr>
                                 </pic:nvPicPr>
                                 <pic:blipFill>
-                                  <a:blip r:embed="rId35">
+                                  <a:blip r:embed="rId17">
                                     <a:extLst>
                                       <a:ext uri="{28A0092B-C50C-407E-A947-70E740481C1C}">
                                         <a14:useLocalDpi xmlns:a14="http://schemas.microsoft.com/office/drawing/2010/main" val="0"/>
@@ -5604,14 +6730,13 @@
                         <w:noProof/>
                         <w:sz w:val="18"/>
                         <w:szCs w:val="18"/>
-                        <w:lang w:val="bg-BG" w:eastAsia="bg-BG"/>
                       </w:rPr>
                       <w:drawing>
                         <wp:inline distT="0" distB="0" distL="0" distR="0" wp14:anchorId="02F95DD8" wp14:editId="5DBDA342">
                           <wp:extent cx="180000" cy="180000"/>
                           <wp:effectExtent l="0" t="0" r="0" b="0"/>
                           <wp:docPr id="23" name="Picture 23" title="Software University: Email Us">
-                            <a:hlinkClick xmlns:a="http://schemas.openxmlformats.org/drawingml/2006/main" r:id="rId36"/>
+                            <a:hlinkClick xmlns:a="http://schemas.openxmlformats.org/drawingml/2006/main" r:id="rId18"/>
                           </wp:docPr>
                           <wp:cNvGraphicFramePr>
                             <a:graphicFrameLocks xmlns:a="http://schemas.openxmlformats.org/drawingml/2006/main" noChangeAspect="1"/>
@@ -5621,12 +6746,12 @@
                               <pic:pic xmlns:pic="http://schemas.openxmlformats.org/drawingml/2006/picture">
                                 <pic:nvPicPr>
                                   <pic:cNvPr id="23" name="Picture 23" title="Software University: Email Us">
-                                    <a:hlinkClick r:id="rId36"/>
+                                    <a:hlinkClick r:id="rId18"/>
                                   </pic:cNvPr>
                                   <pic:cNvPicPr/>
                                 </pic:nvPicPr>
                                 <pic:blipFill>
-                                  <a:blip r:embed="rId37"/>
+                                  <a:blip r:embed="rId19"/>
                                   <a:stretch>
                                     <a:fillRect/>
                                   </a:stretch>
@@ -5657,7 +6782,6 @@
     <w:r>
       <w:rPr>
         <w:noProof/>
-        <w:lang w:val="bg-BG" w:eastAsia="bg-BG"/>
       </w:rPr>
       <w:drawing>
         <wp:anchor distT="0" distB="0" distL="114300" distR="114300" simplePos="0" relativeHeight="251694080" behindDoc="0" locked="0" layoutInCell="1" allowOverlap="1" wp14:anchorId="318DB6A9" wp14:editId="57820713">
@@ -5689,7 +6813,7 @@
                   </pic:cNvPicPr>
                 </pic:nvPicPr>
                 <pic:blipFill>
-                  <a:blip r:embed="rId38">
+                  <a:blip r:embed="rId21">
                     <a:extLst>
                       <a:ext uri="{28A0092B-C50C-407E-A947-70E740481C1C}">
                         <a14:useLocalDpi xmlns:a14="http://schemas.microsoft.com/office/drawing/2010/main" val="0"/>
@@ -5729,7 +6853,6 @@
     <w:r>
       <w:rPr>
         <w:noProof/>
-        <w:lang w:val="bg-BG" w:eastAsia="bg-BG"/>
       </w:rPr>
       <mc:AlternateContent>
         <mc:Choice Requires="wps">
@@ -5794,7 +6917,7 @@
             </wp:anchor>
           </w:drawing>
         </mc:Choice>
-        <mc:Fallback xmlns:cx1="http://schemas.microsoft.com/office/drawing/2015/9/8/chartex" xmlns:cx2="http://schemas.microsoft.com/office/drawing/2015/10/21/chartex" xmlns:cx3="http://schemas.microsoft.com/office/drawing/2016/5/9/chartex" xmlns:cx4="http://schemas.microsoft.com/office/drawing/2016/5/10/chartex" xmlns:cx5="http://schemas.microsoft.com/office/drawing/2016/5/11/chartex" xmlns:cx6="http://schemas.microsoft.com/office/drawing/2016/5/12/chartex" xmlns:cx7="http://schemas.microsoft.com/office/drawing/2016/5/13/chartex" xmlns:cx8="http://schemas.microsoft.com/office/drawing/2016/5/14/chartex" xmlns:aink="http://schemas.microsoft.com/office/drawing/2016/ink" xmlns:am3d="http://schemas.microsoft.com/office/drawing/2017/model3d" xmlns:w16cex="http://schemas.microsoft.com/office/word/2018/wordml/cex" xmlns:w16cid="http://schemas.microsoft.com/office/word/2016/wordml/cid" xmlns:w16="http://schemas.microsoft.com/office/word/2018/wordml" xmlns:w16sdtdh="http://schemas.microsoft.com/office/word/2020/wordml/sdtdatahash">
+        <mc:Fallback xmlns:w16sdtdh="http://schemas.microsoft.com/office/word/2020/wordml/sdtdatahash" xmlns:w16="http://schemas.microsoft.com/office/word/2018/wordml" xmlns:w16cid="http://schemas.microsoft.com/office/word/2016/wordml/cid" xmlns:w16cex="http://schemas.microsoft.com/office/word/2018/wordml/cex" xmlns:am3d="http://schemas.microsoft.com/office/drawing/2017/model3d" xmlns:aink="http://schemas.microsoft.com/office/drawing/2016/ink" xmlns:cx8="http://schemas.microsoft.com/office/drawing/2016/5/14/chartex" xmlns:cx7="http://schemas.microsoft.com/office/drawing/2016/5/13/chartex" xmlns:cx6="http://schemas.microsoft.com/office/drawing/2016/5/12/chartex" xmlns:cx5="http://schemas.microsoft.com/office/drawing/2016/5/11/chartex" xmlns:cx4="http://schemas.microsoft.com/office/drawing/2016/5/10/chartex" xmlns:cx3="http://schemas.microsoft.com/office/drawing/2016/5/9/chartex" xmlns:cx2="http://schemas.microsoft.com/office/drawing/2015/10/21/chartex" xmlns:cx1="http://schemas.microsoft.com/office/drawing/2015/9/8/chartex">
           <w:pict>
             <v:line w14:anchorId="60BE7D18" id="Straight Connector 19" o:spid="_x0000_s1026" style="position:absolute;flip:y;z-index:251622400;visibility:visible;mso-wrap-style:square;mso-width-percent:0;mso-height-percent:0;mso-wrap-distance-left:9pt;mso-wrap-distance-top:0;mso-wrap-distance-right:9pt;mso-wrap-distance-bottom:0;mso-position-horizontal:absolute;mso-position-horizontal-relative:text;mso-position-vertical:absolute;mso-position-vertical-relative:text;mso-width-percent:0;mso-height-percent:0;mso-width-relative:page;mso-height-relative:page" from="-.1pt,5.2pt" to="520.7pt,5.2pt" o:gfxdata="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" strokecolor="#974706 [1609]" strokeweight="1pt">
               <v:stroke endcap="round"/>
@@ -5806,7 +6929,6 @@
     <w:r>
       <w:rPr>
         <w:noProof/>
-        <w:lang w:val="bg-BG" w:eastAsia="bg-BG"/>
       </w:rPr>
       <mc:AlternateContent>
         <mc:Choice Requires="wps">
@@ -5901,7 +7023,7 @@
                               <w:sz w:val="18"/>
                               <w:szCs w:val="18"/>
                             </w:rPr>
-                            <w:t>3</w:t>
+                            <w:t>4</w:t>
                           </w:r>
                           <w:r>
                             <w:rPr>
@@ -5944,7 +7066,7 @@
                               <w:sz w:val="18"/>
                               <w:szCs w:val="18"/>
                             </w:rPr>
-                            <w:t>3</w:t>
+                            <w:t>4</w:t>
                           </w:r>
                           <w:r>
                             <w:rPr>
@@ -5976,11 +7098,7 @@
         </mc:Choice>
         <mc:Fallback>
           <w:pict>
-            <v:shapetype w14:anchorId="60DB5C39" id="_x0000_t202" coordsize="21600,21600" o:spt="202" path="m,l,21600r21600,l21600,xe">
-              <v:stroke joinstyle="miter"/>
-              <v:path gradientshapeok="t" o:connecttype="rect"/>
-            </v:shapetype>
-            <v:shape id="Text Box 4" o:spid="_x0000_s1028" type="#_x0000_t202" style="position:absolute;margin-left:444.65pt;margin-top:26.95pt;width:70.9pt;height:15.9pt;z-index:251663360;visibility:visible;mso-wrap-style:square;mso-width-percent:0;mso-height-percent:0;mso-wrap-distance-left:9pt;mso-wrap-distance-top:0;mso-wrap-distance-right:9pt;mso-wrap-distance-bottom:0;mso-position-horizontal:absolute;mso-position-horizontal-relative:text;mso-position-vertical:absolute;mso-position-vertical-relative:text;mso-width-percent:0;mso-height-percent:0;mso-width-relative:page;mso-height-relative:page;v-text-anchor:middle" o:gfxdata="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" filled="f" stroked="f" strokeweight=".5pt">
+            <v:shape w14:anchorId="60DB5C39" id="Text Box 4" o:spid="_x0000_s1028" type="#_x0000_t202" style="position:absolute;margin-left:444.65pt;margin-top:26.95pt;width:70.9pt;height:15.9pt;z-index:251663360;visibility:visible;mso-wrap-style:square;mso-width-percent:0;mso-height-percent:0;mso-wrap-distance-left:9pt;mso-wrap-distance-top:0;mso-wrap-distance-right:9pt;mso-wrap-distance-bottom:0;mso-position-horizontal:absolute;mso-position-horizontal-relative:text;mso-position-vertical:absolute;mso-position-vertical-relative:text;mso-width-percent:0;mso-height-percent:0;mso-width-relative:page;mso-height-relative:page;v-text-anchor:middle" o:gfxdata="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" filled="f" stroked="f" strokeweight=".5pt">
               <v:textbox inset="0,0,0,0">
                 <w:txbxContent>
                   <w:p>
@@ -6026,7 +7144,7 @@
                         <w:sz w:val="18"/>
                         <w:szCs w:val="18"/>
                       </w:rPr>
-                      <w:t>3</w:t>
+                      <w:t>4</w:t>
                     </w:r>
                     <w:r>
                       <w:rPr>
@@ -6069,7 +7187,7 @@
                         <w:sz w:val="18"/>
                         <w:szCs w:val="18"/>
                       </w:rPr>
-                      <w:t>3</w:t>
+                      <w:t>4</w:t>
                     </w:r>
                     <w:r>
                       <w:rPr>
@@ -9579,6 +10697,95 @@
     </w:lvl>
   </w:abstractNum>
   <w:abstractNum w:abstractNumId="34" w15:restartNumberingAfterBreak="0">
+    <w:nsid w:val="69F94273"/>
+    <w:multiLevelType w:val="hybridMultilevel"/>
+    <w:tmpl w:val="A608F690"/>
+    <w:lvl w:ilvl="0" w:tplc="0409000F">
+      <w:start w:val="5"/>
+      <w:numFmt w:val="decimal"/>
+      <w:lvlText w:val="%1."/>
+      <w:lvlJc w:val="left"/>
+      <w:pPr>
+        <w:ind w:left="720" w:hanging="360"/>
+      </w:pPr>
+      <w:rPr>
+        <w:rFonts w:hint="default"/>
+      </w:rPr>
+    </w:lvl>
+    <w:lvl w:ilvl="1" w:tplc="04090019" w:tentative="1">
+      <w:start w:val="1"/>
+      <w:numFmt w:val="lowerLetter"/>
+      <w:lvlText w:val="%2."/>
+      <w:lvlJc w:val="left"/>
+      <w:pPr>
+        <w:ind w:left="1440" w:hanging="360"/>
+      </w:pPr>
+    </w:lvl>
+    <w:lvl w:ilvl="2" w:tplc="0409001B" w:tentative="1">
+      <w:start w:val="1"/>
+      <w:numFmt w:val="lowerRoman"/>
+      <w:lvlText w:val="%3."/>
+      <w:lvlJc w:val="right"/>
+      <w:pPr>
+        <w:ind w:left="2160" w:hanging="180"/>
+      </w:pPr>
+    </w:lvl>
+    <w:lvl w:ilvl="3" w:tplc="0409000F" w:tentative="1">
+      <w:start w:val="1"/>
+      <w:numFmt w:val="decimal"/>
+      <w:lvlText w:val="%4."/>
+      <w:lvlJc w:val="left"/>
+      <w:pPr>
+        <w:ind w:left="2880" w:hanging="360"/>
+      </w:pPr>
+    </w:lvl>
+    <w:lvl w:ilvl="4" w:tplc="04090019" w:tentative="1">
+      <w:start w:val="1"/>
+      <w:numFmt w:val="lowerLetter"/>
+      <w:lvlText w:val="%5."/>
+      <w:lvlJc w:val="left"/>
+      <w:pPr>
+        <w:ind w:left="3600" w:hanging="360"/>
+      </w:pPr>
+    </w:lvl>
+    <w:lvl w:ilvl="5" w:tplc="0409001B" w:tentative="1">
+      <w:start w:val="1"/>
+      <w:numFmt w:val="lowerRoman"/>
+      <w:lvlText w:val="%6."/>
+      <w:lvlJc w:val="right"/>
+      <w:pPr>
+        <w:ind w:left="4320" w:hanging="180"/>
+      </w:pPr>
+    </w:lvl>
+    <w:lvl w:ilvl="6" w:tplc="0409000F" w:tentative="1">
+      <w:start w:val="1"/>
+      <w:numFmt w:val="decimal"/>
+      <w:lvlText w:val="%7."/>
+      <w:lvlJc w:val="left"/>
+      <w:pPr>
+        <w:ind w:left="5040" w:hanging="360"/>
+      </w:pPr>
+    </w:lvl>
+    <w:lvl w:ilvl="7" w:tplc="04090019" w:tentative="1">
+      <w:start w:val="1"/>
+      <w:numFmt w:val="lowerLetter"/>
+      <w:lvlText w:val="%8."/>
+      <w:lvlJc w:val="left"/>
+      <w:pPr>
+        <w:ind w:left="5760" w:hanging="360"/>
+      </w:pPr>
+    </w:lvl>
+    <w:lvl w:ilvl="8" w:tplc="0409001B" w:tentative="1">
+      <w:start w:val="1"/>
+      <w:numFmt w:val="lowerRoman"/>
+      <w:lvlText w:val="%9."/>
+      <w:lvlJc w:val="right"/>
+      <w:pPr>
+        <w:ind w:left="6480" w:hanging="180"/>
+      </w:pPr>
+    </w:lvl>
+  </w:abstractNum>
+  <w:abstractNum w:abstractNumId="35" w15:restartNumberingAfterBreak="0">
     <w:nsid w:val="6B944EC9"/>
     <w:multiLevelType w:val="hybridMultilevel"/>
     <w:tmpl w:val="8076D1AC"/>
@@ -9691,7 +10898,7 @@
       </w:rPr>
     </w:lvl>
   </w:abstractNum>
-  <w:abstractNum w:abstractNumId="35" w15:restartNumberingAfterBreak="0">
+  <w:abstractNum w:abstractNumId="36" w15:restartNumberingAfterBreak="0">
     <w:nsid w:val="6EBD0C51"/>
     <w:multiLevelType w:val="hybridMultilevel"/>
     <w:tmpl w:val="5C28EE1A"/>
@@ -9804,7 +11011,7 @@
       </w:rPr>
     </w:lvl>
   </w:abstractNum>
-  <w:abstractNum w:abstractNumId="36" w15:restartNumberingAfterBreak="0">
+  <w:abstractNum w:abstractNumId="37" w15:restartNumberingAfterBreak="0">
     <w:nsid w:val="75F22415"/>
     <w:multiLevelType w:val="hybridMultilevel"/>
     <w:tmpl w:val="DB2EF382"/>
@@ -9890,7 +11097,7 @@
       </w:pPr>
     </w:lvl>
   </w:abstractNum>
-  <w:abstractNum w:abstractNumId="37" w15:restartNumberingAfterBreak="0">
+  <w:abstractNum w:abstractNumId="38" w15:restartNumberingAfterBreak="0">
     <w:nsid w:val="766D73FB"/>
     <w:multiLevelType w:val="hybridMultilevel"/>
     <w:tmpl w:val="646AC9A6"/>
@@ -9979,7 +11186,7 @@
       </w:pPr>
     </w:lvl>
   </w:abstractNum>
-  <w:abstractNum w:abstractNumId="38" w15:restartNumberingAfterBreak="0">
+  <w:abstractNum w:abstractNumId="39" w15:restartNumberingAfterBreak="0">
     <w:nsid w:val="771A7929"/>
     <w:multiLevelType w:val="hybridMultilevel"/>
     <w:tmpl w:val="B5EA489E"/>
@@ -10092,7 +11299,7 @@
       </w:rPr>
     </w:lvl>
   </w:abstractNum>
-  <w:abstractNum w:abstractNumId="39" w15:restartNumberingAfterBreak="0">
+  <w:abstractNum w:abstractNumId="40" w15:restartNumberingAfterBreak="0">
     <w:nsid w:val="7A0155B4"/>
     <w:multiLevelType w:val="hybridMultilevel"/>
     <w:tmpl w:val="581A57DA"/>
@@ -10209,7 +11416,7 @@
     <w:abstractNumId w:val="0"/>
   </w:num>
   <w:num w:numId="2">
-    <w:abstractNumId w:val="39"/>
+    <w:abstractNumId w:val="40"/>
   </w:num>
   <w:num w:numId="3">
     <w:abstractNumId w:val="8"/>
@@ -10278,13 +11485,13 @@
     <w:abstractNumId w:val="9"/>
   </w:num>
   <w:num w:numId="16">
-    <w:abstractNumId w:val="34"/>
+    <w:abstractNumId w:val="35"/>
   </w:num>
   <w:num w:numId="17">
     <w:abstractNumId w:val="24"/>
   </w:num>
   <w:num w:numId="18">
-    <w:abstractNumId w:val="38"/>
+    <w:abstractNumId w:val="39"/>
   </w:num>
   <w:num w:numId="19">
     <w:abstractNumId w:val="31"/>
@@ -10317,7 +11524,7 @@
     <w:abstractNumId w:val="17"/>
   </w:num>
   <w:num w:numId="29">
-    <w:abstractNumId w:val="37"/>
+    <w:abstractNumId w:val="38"/>
   </w:num>
   <w:num w:numId="30">
     <w:abstractNumId w:val="20"/>
@@ -10329,13 +11536,13 @@
     <w:abstractNumId w:val="32"/>
   </w:num>
   <w:num w:numId="33">
-    <w:abstractNumId w:val="35"/>
+    <w:abstractNumId w:val="36"/>
   </w:num>
   <w:num w:numId="34">
     <w:abstractNumId w:val="22"/>
   </w:num>
   <w:num w:numId="35">
-    <w:abstractNumId w:val="36"/>
+    <w:abstractNumId w:val="37"/>
   </w:num>
   <w:num w:numId="36">
     <w:abstractNumId w:val="5"/>
@@ -10351,6 +11558,9 @@
   </w:num>
   <w:num w:numId="40">
     <w:abstractNumId w:val="15"/>
+  </w:num>
+  <w:num w:numId="41">
+    <w:abstractNumId w:val="34"/>
   </w:num>
 </w:numbering>
 </file>
@@ -10748,7 +11958,7 @@
   <w:style w:type="paragraph" w:default="1" w:styleId="Normal">
     <w:name w:val="Normal"/>
     <w:qFormat/>
-    <w:rsid w:val="008063E1"/>
+    <w:rsid w:val="004A276E"/>
     <w:pPr>
       <w:spacing w:before="80" w:after="120"/>
     </w:pPr>
@@ -10872,7 +12082,6 @@
   <w:style w:type="character" w:default="1" w:styleId="DefaultParagraphFont">
     <w:name w:val="Default Paragraph Font"/>
     <w:uiPriority w:val="1"/>
-    <w:semiHidden/>
     <w:unhideWhenUsed/>
   </w:style>
   <w:style w:type="table" w:default="1" w:styleId="TableNormal">
@@ -11196,6 +12405,26 @@
       <w:shd w:val="clear" w:color="auto" w:fill="E1DFDD"/>
     </w:rPr>
   </w:style>
+  <w:style w:type="table" w:customStyle="1" w:styleId="TableGrid1">
+    <w:name w:val="Table Grid1"/>
+    <w:basedOn w:val="TableNormal"/>
+    <w:next w:val="TableGrid"/>
+    <w:uiPriority w:val="59"/>
+    <w:rsid w:val="004A276E"/>
+    <w:pPr>
+      <w:spacing w:after="0" w:line="240" w:lineRule="auto"/>
+    </w:pPr>
+    <w:tblPr>
+      <w:tblBorders>
+        <w:top w:val="single" w:sz="4" w:space="0" w:color="auto"/>
+        <w:left w:val="single" w:sz="4" w:space="0" w:color="auto"/>
+        <w:bottom w:val="single" w:sz="4" w:space="0" w:color="auto"/>
+        <w:right w:val="single" w:sz="4" w:space="0" w:color="auto"/>
+        <w:insideH w:val="single" w:sz="4" w:space="0" w:color="auto"/>
+        <w:insideV w:val="single" w:sz="4" w:space="0" w:color="auto"/>
+      </w:tblBorders>
+    </w:tblPr>
+  </w:style>
 </w:styles>
 </file>
 
@@ -11489,7 +12718,7 @@
 </file>
 
 <file path=customXml/itemProps1.xml><?xml version="1.0" encoding="utf-8"?>
-<ds:datastoreItem xmlns:ds="http://schemas.openxmlformats.org/officeDocument/2006/customXml" ds:itemID="{AB14E48B-470C-413C-A219-F69BCD9D09D8}">
+<ds:datastoreItem xmlns:ds="http://schemas.openxmlformats.org/officeDocument/2006/customXml" ds:itemID="{0BE9E0AB-FA0E-4176-BBE7-05B2EC33D51A}">
   <ds:schemaRefs>
     <ds:schemaRef ds:uri="http://schemas.openxmlformats.org/officeDocument/2006/bibliography"/>
   </ds:schemaRefs>

</xml_diff>

<commit_message>
25 - 27 November exercises added
</commit_message>
<xml_diff>
--- a/05-Built-In-Function/05-Built-in-Functions-Exercises-bg.docx
+++ b/05-Built-In-Function/05-Built-in-Functions-Exercises-bg.docx
@@ -3946,7 +3946,7 @@
           <w:sz w:val="36"/>
           <w:szCs w:val="36"/>
         </w:rPr>
-        <w:t xml:space="preserve">2. </w:t>
+        <w:t xml:space="preserve">Problem 11. </w:t>
       </w:r>
       <w:r>
         <w:rPr>
@@ -4026,7 +4026,7 @@
           <w:sz w:val="36"/>
           <w:szCs w:val="36"/>
         </w:rPr>
-        <w:t>3</w:t>
+        <w:t>Problem 12.</w:t>
       </w:r>
       <w:r>
         <w:rPr>
@@ -4037,7 +4037,7 @@
           <w:sz w:val="36"/>
           <w:szCs w:val="36"/>
         </w:rPr>
-        <w:t xml:space="preserve">. </w:t>
+        <w:t xml:space="preserve"> </w:t>
       </w:r>
       <w:r>
         <w:rPr>
@@ -4490,7 +4490,7 @@
           <w:sz w:val="36"/>
           <w:szCs w:val="36"/>
         </w:rPr>
-        <w:t>4</w:t>
+        <w:t>Problem 13.</w:t>
       </w:r>
       <w:r>
         <w:rPr>
@@ -4502,7 +4502,7 @@
           <w:szCs w:val="36"/>
           <w:lang w:val="bg-BG"/>
         </w:rPr>
-        <w:t>. Намерете върховете с конкретна дължина на името</w:t>
+        <w:t xml:space="preserve"> Намерете върховете с конкретна дължина на името</w:t>
       </w:r>
     </w:p>
     <w:p>
@@ -4853,13 +4853,19 @@
         <w:pStyle w:val="Heading2"/>
         <w:numPr>
           <w:ilvl w:val="0"/>
-          <w:numId w:val="41"/>
+          <w:numId w:val="0"/>
         </w:numPr>
+        <w:ind w:left="720"/>
         <w:rPr>
           <w:bCs w:val="0"/>
           <w:lang w:val="bg-BG"/>
         </w:rPr>
       </w:pPr>
+      <w:r>
+        <w:t xml:space="preserve">Problem 14. </w:t>
+      </w:r>
+      <w:bookmarkStart w:id="0" w:name="_GoBack"/>
+      <w:bookmarkEnd w:id="0"/>
       <w:r>
         <w:rPr>
           <w:lang w:val="bg-BG"/>
@@ -5162,8 +5168,6 @@
           <w:lang w:val="bg-BG"/>
         </w:rPr>
       </w:pPr>
-      <w:bookmarkStart w:id="0" w:name="_GoBack"/>
-      <w:bookmarkEnd w:id="0"/>
     </w:p>
     <w:sectPr>
       <w:headerReference w:type="default" r:id="rId8"/>
@@ -5740,7 +5744,7 @@
                                               <a14:useLocalDpi xmlns:a14="http://schemas.microsoft.com/office/drawing/2010/main" val="0"/>
                                             </a:ext>
                                             <a:ext uri="{837473B0-CC2E-450A-ABE3-18F120FF3D39}">
-                                              <a1611:picAttrSrcUrl xmlns:a1611="http://schemas.microsoft.com/office/drawing/2016/11/main" xmlns:w16sdtdh="http://schemas.microsoft.com/office/word/2020/wordml/sdtdatahash" xmlns:w16="http://schemas.microsoft.com/office/word/2018/wordml" xmlns:w16cid="http://schemas.microsoft.com/office/word/2016/wordml/cid" xmlns:w16cex="http://schemas.microsoft.com/office/word/2018/wordml/cex" xmlns:w="http://schemas.openxmlformats.org/wordprocessingml/2006/main" xmlns:w10="urn:schemas-microsoft-com:office:word" xmlns:v="urn:schemas-microsoft-com:vml" xmlns:o="urn:schemas-microsoft-com:office:office" xmlns:am3d="http://schemas.microsoft.com/office/drawing/2017/model3d" xmlns:aink="http://schemas.microsoft.com/office/drawing/2016/ink" xmlns:cx8="http://schemas.microsoft.com/office/drawing/2016/5/14/chartex" xmlns:cx7="http://schemas.microsoft.com/office/drawing/2016/5/13/chartex" xmlns:cx6="http://schemas.microsoft.com/office/drawing/2016/5/12/chartex" xmlns:cx5="http://schemas.microsoft.com/office/drawing/2016/5/11/chartex" xmlns:cx4="http://schemas.microsoft.com/office/drawing/2016/5/10/chartex" xmlns:cx3="http://schemas.microsoft.com/office/drawing/2016/5/9/chartex" xmlns:cx2="http://schemas.microsoft.com/office/drawing/2015/10/21/chartex" xmlns:cx1="http://schemas.microsoft.com/office/drawing/2015/9/8/chartex" xmlns="" r:id="rId9"/>
+                                              <a1611:picAttrSrcUrl xmlns="" xmlns:cx1="http://schemas.microsoft.com/office/drawing/2015/9/8/chartex" xmlns:cx2="http://schemas.microsoft.com/office/drawing/2015/10/21/chartex" xmlns:cx3="http://schemas.microsoft.com/office/drawing/2016/5/9/chartex" xmlns:cx4="http://schemas.microsoft.com/office/drawing/2016/5/10/chartex" xmlns:cx5="http://schemas.microsoft.com/office/drawing/2016/5/11/chartex" xmlns:cx6="http://schemas.microsoft.com/office/drawing/2016/5/12/chartex" xmlns:cx7="http://schemas.microsoft.com/office/drawing/2016/5/13/chartex" xmlns:cx8="http://schemas.microsoft.com/office/drawing/2016/5/14/chartex" xmlns:aink="http://schemas.microsoft.com/office/drawing/2016/ink" xmlns:am3d="http://schemas.microsoft.com/office/drawing/2017/model3d" xmlns:o="urn:schemas-microsoft-com:office:office" xmlns:v="urn:schemas-microsoft-com:vml" xmlns:w10="urn:schemas-microsoft-com:office:word" xmlns:w="http://schemas.openxmlformats.org/wordprocessingml/2006/main" xmlns:w16cex="http://schemas.microsoft.com/office/word/2018/wordml/cex" xmlns:w16cid="http://schemas.microsoft.com/office/word/2016/wordml/cid" xmlns:w16="http://schemas.microsoft.com/office/word/2018/wordml" xmlns:w16sdtdh="http://schemas.microsoft.com/office/word/2020/wordml/sdtdatahash" xmlns:a1611="http://schemas.microsoft.com/office/drawing/2016/11/main" r:id="rId9"/>
                                             </a:ext>
                                           </a:extLst>
                                         </a:blip>
@@ -6449,7 +6453,7 @@
                                         <a14:useLocalDpi xmlns:a14="http://schemas.microsoft.com/office/drawing/2010/main" val="0"/>
                                       </a:ext>
                                       <a:ext uri="{837473B0-CC2E-450A-ABE3-18F120FF3D39}">
-                                        <a1611:picAttrSrcUrl xmlns:a1611="http://schemas.microsoft.com/office/drawing/2016/11/main" xmlns:w16sdtdh="http://schemas.microsoft.com/office/word/2020/wordml/sdtdatahash" xmlns:w16="http://schemas.microsoft.com/office/word/2018/wordml" xmlns:w16cid="http://schemas.microsoft.com/office/word/2016/wordml/cid" xmlns:w16cex="http://schemas.microsoft.com/office/word/2018/wordml/cex" xmlns:w="http://schemas.openxmlformats.org/wordprocessingml/2006/main" xmlns:w10="urn:schemas-microsoft-com:office:word" xmlns:v="urn:schemas-microsoft-com:vml" xmlns:o="urn:schemas-microsoft-com:office:office" xmlns:am3d="http://schemas.microsoft.com/office/drawing/2017/model3d" xmlns:aink="http://schemas.microsoft.com/office/drawing/2016/ink" xmlns:cx8="http://schemas.microsoft.com/office/drawing/2016/5/14/chartex" xmlns:cx7="http://schemas.microsoft.com/office/drawing/2016/5/13/chartex" xmlns:cx6="http://schemas.microsoft.com/office/drawing/2016/5/12/chartex" xmlns:cx5="http://schemas.microsoft.com/office/drawing/2016/5/11/chartex" xmlns:cx4="http://schemas.microsoft.com/office/drawing/2016/5/10/chartex" xmlns:cx3="http://schemas.microsoft.com/office/drawing/2016/5/9/chartex" xmlns:cx2="http://schemas.microsoft.com/office/drawing/2015/10/21/chartex" xmlns:cx1="http://schemas.microsoft.com/office/drawing/2015/9/8/chartex" xmlns="" r:id="rId9"/>
+                                        <a1611:picAttrSrcUrl xmlns="" xmlns:cx1="http://schemas.microsoft.com/office/drawing/2015/9/8/chartex" xmlns:cx2="http://schemas.microsoft.com/office/drawing/2015/10/21/chartex" xmlns:cx3="http://schemas.microsoft.com/office/drawing/2016/5/9/chartex" xmlns:cx4="http://schemas.microsoft.com/office/drawing/2016/5/10/chartex" xmlns:cx5="http://schemas.microsoft.com/office/drawing/2016/5/11/chartex" xmlns:cx6="http://schemas.microsoft.com/office/drawing/2016/5/12/chartex" xmlns:cx7="http://schemas.microsoft.com/office/drawing/2016/5/13/chartex" xmlns:cx8="http://schemas.microsoft.com/office/drawing/2016/5/14/chartex" xmlns:aink="http://schemas.microsoft.com/office/drawing/2016/ink" xmlns:am3d="http://schemas.microsoft.com/office/drawing/2017/model3d" xmlns:o="urn:schemas-microsoft-com:office:office" xmlns:v="urn:schemas-microsoft-com:vml" xmlns:w10="urn:schemas-microsoft-com:office:word" xmlns:w="http://schemas.openxmlformats.org/wordprocessingml/2006/main" xmlns:w16cex="http://schemas.microsoft.com/office/word/2018/wordml/cex" xmlns:w16cid="http://schemas.microsoft.com/office/word/2016/wordml/cid" xmlns:w16="http://schemas.microsoft.com/office/word/2018/wordml" xmlns:w16sdtdh="http://schemas.microsoft.com/office/word/2020/wordml/sdtdatahash" xmlns:a1611="http://schemas.microsoft.com/office/drawing/2016/11/main" r:id="rId9"/>
                                       </a:ext>
                                     </a:extLst>
                                   </a:blip>
@@ -6806,7 +6810,7 @@
               <pic:pic xmlns:pic="http://schemas.openxmlformats.org/drawingml/2006/picture">
                 <pic:nvPicPr>
                   <pic:cNvPr id="1" name="Picture 1">
-                    <a:hlinkClick r:id="rId20"/>
+                    <a:hlinkClick r:id="rId1"/>
                   </pic:cNvPr>
                   <pic:cNvPicPr>
                     <a:picLocks noChangeAspect="1" noChangeArrowheads="1"/>
@@ -6917,7 +6921,7 @@
             </wp:anchor>
           </w:drawing>
         </mc:Choice>
-        <mc:Fallback xmlns:w16sdtdh="http://schemas.microsoft.com/office/word/2020/wordml/sdtdatahash" xmlns:w16="http://schemas.microsoft.com/office/word/2018/wordml" xmlns:w16cid="http://schemas.microsoft.com/office/word/2016/wordml/cid" xmlns:w16cex="http://schemas.microsoft.com/office/word/2018/wordml/cex" xmlns:am3d="http://schemas.microsoft.com/office/drawing/2017/model3d" xmlns:aink="http://schemas.microsoft.com/office/drawing/2016/ink" xmlns:cx8="http://schemas.microsoft.com/office/drawing/2016/5/14/chartex" xmlns:cx7="http://schemas.microsoft.com/office/drawing/2016/5/13/chartex" xmlns:cx6="http://schemas.microsoft.com/office/drawing/2016/5/12/chartex" xmlns:cx5="http://schemas.microsoft.com/office/drawing/2016/5/11/chartex" xmlns:cx4="http://schemas.microsoft.com/office/drawing/2016/5/10/chartex" xmlns:cx3="http://schemas.microsoft.com/office/drawing/2016/5/9/chartex" xmlns:cx2="http://schemas.microsoft.com/office/drawing/2015/10/21/chartex" xmlns:cx1="http://schemas.microsoft.com/office/drawing/2015/9/8/chartex">
+        <mc:Fallback xmlns:cx1="http://schemas.microsoft.com/office/drawing/2015/9/8/chartex" xmlns:cx2="http://schemas.microsoft.com/office/drawing/2015/10/21/chartex" xmlns:cx3="http://schemas.microsoft.com/office/drawing/2016/5/9/chartex" xmlns:cx4="http://schemas.microsoft.com/office/drawing/2016/5/10/chartex" xmlns:cx5="http://schemas.microsoft.com/office/drawing/2016/5/11/chartex" xmlns:cx6="http://schemas.microsoft.com/office/drawing/2016/5/12/chartex" xmlns:cx7="http://schemas.microsoft.com/office/drawing/2016/5/13/chartex" xmlns:cx8="http://schemas.microsoft.com/office/drawing/2016/5/14/chartex" xmlns:aink="http://schemas.microsoft.com/office/drawing/2016/ink" xmlns:am3d="http://schemas.microsoft.com/office/drawing/2017/model3d" xmlns:w16cex="http://schemas.microsoft.com/office/word/2018/wordml/cex" xmlns:w16cid="http://schemas.microsoft.com/office/word/2016/wordml/cid" xmlns:w16="http://schemas.microsoft.com/office/word/2018/wordml" xmlns:w16sdtdh="http://schemas.microsoft.com/office/word/2020/wordml/sdtdatahash">
           <w:pict>
             <v:line w14:anchorId="60BE7D18" id="Straight Connector 19" o:spid="_x0000_s1026" style="position:absolute;flip:y;z-index:251622400;visibility:visible;mso-wrap-style:square;mso-width-percent:0;mso-height-percent:0;mso-wrap-distance-left:9pt;mso-wrap-distance-top:0;mso-wrap-distance-right:9pt;mso-wrap-distance-bottom:0;mso-position-horizontal:absolute;mso-position-horizontal-relative:text;mso-position-vertical:absolute;mso-position-vertical-relative:text;mso-width-percent:0;mso-height-percent:0;mso-width-relative:page;mso-height-relative:page" from="-.1pt,5.2pt" to="520.7pt,5.2pt" o:gfxdata="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" strokecolor="#974706 [1609]" strokeweight="1pt">
               <v:stroke endcap="round"/>
@@ -7023,7 +7027,7 @@
                               <w:sz w:val="18"/>
                               <w:szCs w:val="18"/>
                             </w:rPr>
-                            <w:t>4</w:t>
+                            <w:t>3</w:t>
                           </w:r>
                           <w:r>
                             <w:rPr>
@@ -7144,7 +7148,7 @@
                         <w:sz w:val="18"/>
                         <w:szCs w:val="18"/>
                       </w:rPr>
-                      <w:t>4</w:t>
+                      <w:t>3</w:t>
                     </w:r>
                     <w:r>
                       <w:rPr>
@@ -8729,7 +8733,7 @@
       <w:lvlText w:val="Problem %1."/>
       <w:lvlJc w:val="left"/>
       <w:pPr>
-        <w:ind w:left="7165" w:hanging="360"/>
+        <w:ind w:left="2340" w:hanging="360"/>
       </w:pPr>
       <w:rPr>
         <w:rFonts w:hint="default"/>
@@ -12082,6 +12086,7 @@
   <w:style w:type="character" w:default="1" w:styleId="DefaultParagraphFont">
     <w:name w:val="Default Paragraph Font"/>
     <w:uiPriority w:val="1"/>
+    <w:semiHidden/>
     <w:unhideWhenUsed/>
   </w:style>
   <w:style w:type="table" w:default="1" w:styleId="TableNormal">
@@ -12718,7 +12723,7 @@
 </file>
 
 <file path=customXml/itemProps1.xml><?xml version="1.0" encoding="utf-8"?>
-<ds:datastoreItem xmlns:ds="http://schemas.openxmlformats.org/officeDocument/2006/customXml" ds:itemID="{0BE9E0AB-FA0E-4176-BBE7-05B2EC33D51A}">
+<ds:datastoreItem xmlns:ds="http://schemas.openxmlformats.org/officeDocument/2006/customXml" ds:itemID="{78E5FB53-98D8-4511-887D-CF54D5EEC6D9}">
   <ds:schemaRefs>
     <ds:schemaRef ds:uri="http://schemas.openxmlformats.org/officeDocument/2006/bibliography"/>
   </ds:schemaRefs>

</xml_diff>